<commit_message>
Se agregan los informes 3-C y 3-D (Final)
</commit_message>
<xml_diff>
--- a/ProyectoEAC_Actividad3-D_InformeFinal.docx
+++ b/ProyectoEAC_Actividad3-D_InformeFinal.docx
@@ -1922,7 +1922,31 @@
           <w:sz w:val="24"/>
           <w:szCs w:val="24"/>
         </w:rPr>
-        <w:t>Elaboración de contenidos para el Tema 3: REST APIs</w:t>
+        <w:t>Elaborac</w:t>
+      </w:r>
+      <w:r>
+        <w:rPr>
+          <w:rFonts w:ascii="Times New Roman" w:hAnsi="Times New Roman" w:cs="Times New Roman"/>
+          <w:sz w:val="24"/>
+          <w:szCs w:val="24"/>
+        </w:rPr>
+        <w:t>ión de contenidos para el Tema 2</w:t>
+      </w:r>
+      <w:r>
+        <w:rPr>
+          <w:rFonts w:ascii="Times New Roman" w:hAnsi="Times New Roman" w:cs="Times New Roman"/>
+          <w:sz w:val="24"/>
+          <w:szCs w:val="24"/>
+        </w:rPr>
+        <w:t xml:space="preserve">: </w:t>
+      </w:r>
+      <w:r>
+        <w:rPr>
+          <w:rFonts w:ascii="Times New Roman" w:hAnsi="Times New Roman" w:cs="Times New Roman"/>
+          <w:sz w:val="24"/>
+          <w:szCs w:val="24"/>
+        </w:rPr>
+        <w:t>Frameworks</w:t>
       </w:r>
       <w:r>
         <w:rPr>
@@ -1954,7 +1978,15 @@
           <w:sz w:val="24"/>
           <w:szCs w:val="24"/>
         </w:rPr>
-        <w:t xml:space="preserve">Sección 3.1: Creación </w:t>
+        <w:t>Sección 2.1: Ruby on Rails</w:t>
+      </w:r>
+      <w:r>
+        <w:rPr>
+          <w:rFonts w:ascii="Times New Roman" w:hAnsi="Times New Roman" w:cs="Times New Roman"/>
+          <w:sz w:val="24"/>
+          <w:szCs w:val="24"/>
+        </w:rPr>
+        <w:t xml:space="preserve"> </w:t>
       </w:r>
       <w:r>
         <w:rPr>
@@ -1970,15 +2002,7 @@
           <w:sz w:val="24"/>
           <w:szCs w:val="24"/>
         </w:rPr>
-        <w:t xml:space="preserve"> Todas las lecciones</w:t>
-      </w:r>
-      <w:r>
-        <w:rPr>
-          <w:rFonts w:ascii="Times New Roman" w:hAnsi="Times New Roman" w:cs="Times New Roman"/>
-          <w:sz w:val="24"/>
-          <w:szCs w:val="24"/>
-        </w:rPr>
-        <w:t>.</w:t>
+        <w:t xml:space="preserve"> Todas las lecciones.</w:t>
       </w:r>
     </w:p>
     <w:p>
@@ -2002,7 +2026,31 @@
           <w:sz w:val="24"/>
           <w:szCs w:val="24"/>
         </w:rPr>
-        <w:t xml:space="preserve">Sección 3.2: Utilización </w:t>
+        <w:t>Sección 2</w:t>
+      </w:r>
+      <w:r>
+        <w:rPr>
+          <w:rFonts w:ascii="Times New Roman" w:hAnsi="Times New Roman" w:cs="Times New Roman"/>
+          <w:sz w:val="24"/>
+          <w:szCs w:val="24"/>
+        </w:rPr>
+        <w:t xml:space="preserve">.2: </w:t>
+      </w:r>
+      <w:r>
+        <w:rPr>
+          <w:rFonts w:ascii="Times New Roman" w:hAnsi="Times New Roman" w:cs="Times New Roman"/>
+          <w:sz w:val="24"/>
+          <w:szCs w:val="24"/>
+        </w:rPr>
+        <w:t>AngularJS</w:t>
+      </w:r>
+      <w:r>
+        <w:rPr>
+          <w:rFonts w:ascii="Times New Roman" w:hAnsi="Times New Roman" w:cs="Times New Roman"/>
+          <w:sz w:val="24"/>
+          <w:szCs w:val="24"/>
+        </w:rPr>
+        <w:t xml:space="preserve"> </w:t>
       </w:r>
       <w:r>
         <w:rPr>
@@ -2020,27 +2068,6 @@
         </w:rPr>
         <w:t xml:space="preserve"> Todas las lecciones</w:t>
       </w:r>
-      <w:r>
-        <w:rPr>
-          <w:rFonts w:ascii="Times New Roman" w:hAnsi="Times New Roman" w:cs="Times New Roman"/>
-          <w:sz w:val="24"/>
-          <w:szCs w:val="24"/>
-        </w:rPr>
-        <w:t>.</w:t>
-      </w:r>
-    </w:p>
-    <w:p>
-      <w:pPr>
-        <w:pStyle w:val="ListParagraph"/>
-        <w:ind w:left="1620"/>
-        <w:jc w:val="both"/>
-        <w:rPr>
-          <w:rFonts w:ascii="Times New Roman" w:hAnsi="Times New Roman" w:cs="Times New Roman"/>
-          <w:b/>
-          <w:sz w:val="24"/>
-          <w:szCs w:val="24"/>
-        </w:rPr>
-      </w:pPr>
     </w:p>
     <w:p>
       <w:pPr>
@@ -2064,7 +2091,7 @@
           <w:sz w:val="24"/>
           <w:szCs w:val="24"/>
         </w:rPr>
-        <w:t>Navegabilidad entre las vistas del Tema 3 hacia las demás</w:t>
+        <w:t>Elaboración de contenidos para el Tema 3: REST APIs</w:t>
       </w:r>
       <w:r>
         <w:rPr>
@@ -2074,6 +2101,115 @@
         </w:rPr>
         <w:t>.</w:t>
       </w:r>
+    </w:p>
+    <w:p>
+      <w:pPr>
+        <w:pStyle w:val="ListParagraph"/>
+        <w:numPr>
+          <w:ilvl w:val="0"/>
+          <w:numId w:val="11"/>
+        </w:numPr>
+        <w:jc w:val="both"/>
+        <w:rPr>
+          <w:rFonts w:ascii="Times New Roman" w:hAnsi="Times New Roman" w:cs="Times New Roman"/>
+          <w:b/>
+          <w:sz w:val="24"/>
+          <w:szCs w:val="24"/>
+        </w:rPr>
+      </w:pPr>
+      <w:r>
+        <w:rPr>
+          <w:rFonts w:ascii="Times New Roman" w:hAnsi="Times New Roman" w:cs="Times New Roman"/>
+          <w:sz w:val="24"/>
+          <w:szCs w:val="24"/>
+        </w:rPr>
+        <w:t xml:space="preserve">Sección 3.1: Creación </w:t>
+      </w:r>
+      <w:r>
+        <w:rPr>
+          <w:rFonts w:ascii="Times New Roman" w:hAnsi="Times New Roman" w:cs="Times New Roman"/>
+          <w:sz w:val="24"/>
+          <w:szCs w:val="24"/>
+        </w:rPr>
+        <w:sym w:font="Wingdings" w:char="F0E0"/>
+      </w:r>
+      <w:r>
+        <w:rPr>
+          <w:rFonts w:ascii="Times New Roman" w:hAnsi="Times New Roman" w:cs="Times New Roman"/>
+          <w:sz w:val="24"/>
+          <w:szCs w:val="24"/>
+        </w:rPr>
+        <w:t xml:space="preserve"> Todas las lecciones</w:t>
+      </w:r>
+      <w:r>
+        <w:rPr>
+          <w:rFonts w:ascii="Times New Roman" w:hAnsi="Times New Roman" w:cs="Times New Roman"/>
+          <w:sz w:val="24"/>
+          <w:szCs w:val="24"/>
+        </w:rPr>
+        <w:t>.</w:t>
+      </w:r>
+    </w:p>
+    <w:p>
+      <w:pPr>
+        <w:pStyle w:val="ListParagraph"/>
+        <w:numPr>
+          <w:ilvl w:val="0"/>
+          <w:numId w:val="11"/>
+        </w:numPr>
+        <w:jc w:val="both"/>
+        <w:rPr>
+          <w:rFonts w:ascii="Times New Roman" w:hAnsi="Times New Roman" w:cs="Times New Roman"/>
+          <w:b/>
+          <w:sz w:val="24"/>
+          <w:szCs w:val="24"/>
+        </w:rPr>
+      </w:pPr>
+      <w:r>
+        <w:rPr>
+          <w:rFonts w:ascii="Times New Roman" w:hAnsi="Times New Roman" w:cs="Times New Roman"/>
+          <w:sz w:val="24"/>
+          <w:szCs w:val="24"/>
+        </w:rPr>
+        <w:t xml:space="preserve">Sección 3.2: Utilización </w:t>
+      </w:r>
+      <w:r>
+        <w:rPr>
+          <w:rFonts w:ascii="Times New Roman" w:hAnsi="Times New Roman" w:cs="Times New Roman"/>
+          <w:sz w:val="24"/>
+          <w:szCs w:val="24"/>
+        </w:rPr>
+        <w:sym w:font="Wingdings" w:char="F0E0"/>
+      </w:r>
+      <w:r>
+        <w:rPr>
+          <w:rFonts w:ascii="Times New Roman" w:hAnsi="Times New Roman" w:cs="Times New Roman"/>
+          <w:sz w:val="24"/>
+          <w:szCs w:val="24"/>
+        </w:rPr>
+        <w:t xml:space="preserve"> Todas las lecciones</w:t>
+      </w:r>
+      <w:r>
+        <w:rPr>
+          <w:rFonts w:ascii="Times New Roman" w:hAnsi="Times New Roman" w:cs="Times New Roman"/>
+          <w:sz w:val="24"/>
+          <w:szCs w:val="24"/>
+        </w:rPr>
+        <w:t>.</w:t>
+      </w:r>
+    </w:p>
+    <w:p>
+      <w:pPr>
+        <w:pStyle w:val="ListParagraph"/>
+        <w:ind w:left="1620"/>
+        <w:jc w:val="both"/>
+        <w:rPr>
+          <w:rFonts w:ascii="Times New Roman" w:hAnsi="Times New Roman" w:cs="Times New Roman"/>
+          <w:b/>
+          <w:sz w:val="24"/>
+          <w:szCs w:val="24"/>
+        </w:rPr>
+      </w:pPr>
     </w:p>
     <w:p>
       <w:pPr>
@@ -2097,31 +2233,31 @@
           <w:sz w:val="24"/>
           <w:szCs w:val="24"/>
         </w:rPr>
-        <w:t xml:space="preserve">Verificación </w:t>
-      </w:r>
-      <w:r>
-        <w:rPr>
-          <w:rFonts w:ascii="Times New Roman" w:hAnsi="Times New Roman" w:cs="Times New Roman"/>
-          <w:sz w:val="24"/>
-          <w:szCs w:val="24"/>
-        </w:rPr>
-        <w:t xml:space="preserve">y apreciación </w:t>
-      </w:r>
-      <w:r>
-        <w:rPr>
-          <w:rFonts w:ascii="Times New Roman" w:hAnsi="Times New Roman" w:cs="Times New Roman"/>
-          <w:sz w:val="24"/>
-          <w:szCs w:val="24"/>
-        </w:rPr>
-        <w:t xml:space="preserve">del contenido </w:t>
-      </w:r>
-      <w:r>
-        <w:rPr>
-          <w:rFonts w:ascii="Times New Roman" w:hAnsi="Times New Roman" w:cs="Times New Roman"/>
-          <w:sz w:val="24"/>
-          <w:szCs w:val="24"/>
-        </w:rPr>
-        <w:t>mostrado en vistas realizadas por otros integrantes.</w:t>
+        <w:t>Navegabil</w:t>
+      </w:r>
+      <w:r>
+        <w:rPr>
+          <w:rFonts w:ascii="Times New Roman" w:hAnsi="Times New Roman" w:cs="Times New Roman"/>
+          <w:sz w:val="24"/>
+          <w:szCs w:val="24"/>
+        </w:rPr>
+        <w:t>idad entre las vistas del Tema 2</w:t>
+      </w:r>
+      <w:r>
+        <w:rPr>
+          <w:rFonts w:ascii="Times New Roman" w:hAnsi="Times New Roman" w:cs="Times New Roman"/>
+          <w:sz w:val="24"/>
+          <w:szCs w:val="24"/>
+        </w:rPr>
+        <w:t xml:space="preserve"> hacia las demás</w:t>
+      </w:r>
+      <w:r>
+        <w:rPr>
+          <w:rFonts w:ascii="Times New Roman" w:hAnsi="Times New Roman" w:cs="Times New Roman"/>
+          <w:sz w:val="24"/>
+          <w:szCs w:val="24"/>
+        </w:rPr>
+        <w:t>.</w:t>
       </w:r>
     </w:p>
     <w:p>
@@ -2136,35 +2272,17 @@
         <w:rPr>
           <w:rFonts w:ascii="Times New Roman" w:hAnsi="Times New Roman" w:cs="Times New Roman"/>
           <w:b/>
-          <w:i/>
-          <w:sz w:val="24"/>
-          <w:szCs w:val="24"/>
-        </w:rPr>
-      </w:pPr>
-      <w:r>
-        <w:rPr>
-          <w:rFonts w:ascii="Times New Roman" w:hAnsi="Times New Roman" w:cs="Times New Roman"/>
-          <w:i/>
-          <w:sz w:val="24"/>
-          <w:szCs w:val="24"/>
-        </w:rPr>
-        <w:t xml:space="preserve">Debugging </w:t>
-      </w:r>
-      <w:r>
-        <w:rPr>
-          <w:rFonts w:ascii="Times New Roman" w:hAnsi="Times New Roman" w:cs="Times New Roman"/>
-          <w:sz w:val="24"/>
-          <w:szCs w:val="24"/>
-        </w:rPr>
-        <w:t>general</w:t>
-      </w:r>
-      <w:r>
-        <w:rPr>
-          <w:rFonts w:ascii="Times New Roman" w:hAnsi="Times New Roman" w:cs="Times New Roman"/>
-          <w:sz w:val="24"/>
-          <w:szCs w:val="24"/>
-        </w:rPr>
-        <w:t>.</w:t>
+          <w:sz w:val="24"/>
+          <w:szCs w:val="24"/>
+        </w:rPr>
+      </w:pPr>
+      <w:r>
+        <w:rPr>
+          <w:rFonts w:ascii="Times New Roman" w:hAnsi="Times New Roman" w:cs="Times New Roman"/>
+          <w:sz w:val="24"/>
+          <w:szCs w:val="24"/>
+        </w:rPr>
+        <w:t>Navegabilidad entre las vistas del Tema 3 hacia las demás.</w:t>
       </w:r>
     </w:p>
     <w:p>
@@ -2179,6 +2297,98 @@
         <w:rPr>
           <w:rFonts w:ascii="Times New Roman" w:hAnsi="Times New Roman" w:cs="Times New Roman"/>
           <w:b/>
+          <w:sz w:val="24"/>
+          <w:szCs w:val="24"/>
+        </w:rPr>
+      </w:pPr>
+      <w:r>
+        <w:rPr>
+          <w:rFonts w:ascii="Times New Roman" w:hAnsi="Times New Roman" w:cs="Times New Roman"/>
+          <w:sz w:val="24"/>
+          <w:szCs w:val="24"/>
+        </w:rPr>
+        <w:t xml:space="preserve">Verificación </w:t>
+      </w:r>
+      <w:r>
+        <w:rPr>
+          <w:rFonts w:ascii="Times New Roman" w:hAnsi="Times New Roman" w:cs="Times New Roman"/>
+          <w:sz w:val="24"/>
+          <w:szCs w:val="24"/>
+        </w:rPr>
+        <w:t xml:space="preserve">y apreciación </w:t>
+      </w:r>
+      <w:r>
+        <w:rPr>
+          <w:rFonts w:ascii="Times New Roman" w:hAnsi="Times New Roman" w:cs="Times New Roman"/>
+          <w:sz w:val="24"/>
+          <w:szCs w:val="24"/>
+        </w:rPr>
+        <w:t xml:space="preserve">del contenido </w:t>
+      </w:r>
+      <w:r>
+        <w:rPr>
+          <w:rFonts w:ascii="Times New Roman" w:hAnsi="Times New Roman" w:cs="Times New Roman"/>
+          <w:sz w:val="24"/>
+          <w:szCs w:val="24"/>
+        </w:rPr>
+        <w:t>mostrado en vistas realizadas por otros integrantes.</w:t>
+      </w:r>
+    </w:p>
+    <w:p>
+      <w:pPr>
+        <w:pStyle w:val="ListParagraph"/>
+        <w:numPr>
+          <w:ilvl w:val="0"/>
+          <w:numId w:val="10"/>
+        </w:numPr>
+        <w:ind w:left="1260"/>
+        <w:jc w:val="both"/>
+        <w:rPr>
+          <w:rFonts w:ascii="Times New Roman" w:hAnsi="Times New Roman" w:cs="Times New Roman"/>
+          <w:b/>
+          <w:i/>
+          <w:sz w:val="24"/>
+          <w:szCs w:val="24"/>
+        </w:rPr>
+      </w:pPr>
+      <w:r>
+        <w:rPr>
+          <w:rFonts w:ascii="Times New Roman" w:hAnsi="Times New Roman" w:cs="Times New Roman"/>
+          <w:i/>
+          <w:sz w:val="24"/>
+          <w:szCs w:val="24"/>
+        </w:rPr>
+        <w:t xml:space="preserve">Debugging </w:t>
+      </w:r>
+      <w:r>
+        <w:rPr>
+          <w:rFonts w:ascii="Times New Roman" w:hAnsi="Times New Roman" w:cs="Times New Roman"/>
+          <w:sz w:val="24"/>
+          <w:szCs w:val="24"/>
+        </w:rPr>
+        <w:t>general</w:t>
+      </w:r>
+      <w:r>
+        <w:rPr>
+          <w:rFonts w:ascii="Times New Roman" w:hAnsi="Times New Roman" w:cs="Times New Roman"/>
+          <w:sz w:val="24"/>
+          <w:szCs w:val="24"/>
+        </w:rPr>
+        <w:t>.</w:t>
+      </w:r>
+    </w:p>
+    <w:p>
+      <w:pPr>
+        <w:pStyle w:val="ListParagraph"/>
+        <w:numPr>
+          <w:ilvl w:val="0"/>
+          <w:numId w:val="10"/>
+        </w:numPr>
+        <w:ind w:left="1260"/>
+        <w:jc w:val="both"/>
+        <w:rPr>
+          <w:rFonts w:ascii="Times New Roman" w:hAnsi="Times New Roman" w:cs="Times New Roman"/>
+          <w:b/>
           <w:i/>
           <w:sz w:val="24"/>
           <w:szCs w:val="24"/>
@@ -2230,34 +2440,7 @@
           <w:sz w:val="24"/>
           <w:szCs w:val="24"/>
         </w:rPr>
-        <w:t>Díaz Nakada</w:t>
-      </w:r>
-      <w:r>
-        <w:rPr>
-          <w:rFonts w:ascii="Times New Roman" w:hAnsi="Times New Roman" w:cs="Times New Roman"/>
-          <w:b/>
-          <w:sz w:val="24"/>
-          <w:szCs w:val="24"/>
-        </w:rPr>
-        <w:t xml:space="preserve">, </w:t>
-      </w:r>
-      <w:r>
-        <w:rPr>
-          <w:rFonts w:ascii="Times New Roman" w:hAnsi="Times New Roman" w:cs="Times New Roman"/>
-          <w:b/>
-          <w:sz w:val="24"/>
-          <w:szCs w:val="24"/>
-        </w:rPr>
-        <w:t>Satoru</w:t>
-      </w:r>
-      <w:r>
-        <w:rPr>
-          <w:rFonts w:ascii="Times New Roman" w:hAnsi="Times New Roman" w:cs="Times New Roman"/>
-          <w:b/>
-          <w:sz w:val="24"/>
-          <w:szCs w:val="24"/>
-        </w:rPr>
-        <w:t>:</w:t>
+        <w:t>Díaz Nakada, Satoru:</w:t>
       </w:r>
     </w:p>
     <w:p>
@@ -2474,23 +2657,7 @@
           <w:sz w:val="24"/>
           <w:szCs w:val="24"/>
         </w:rPr>
-        <w:t xml:space="preserve"> </w:t>
-      </w:r>
-      <w:r>
-        <w:rPr>
-          <w:rFonts w:ascii="Times New Roman" w:hAnsi="Times New Roman" w:cs="Times New Roman"/>
-          <w:sz w:val="24"/>
-          <w:szCs w:val="24"/>
-        </w:rPr>
-        <w:t>(y actividades adicionales)</w:t>
-      </w:r>
-      <w:r>
-        <w:rPr>
-          <w:rFonts w:ascii="Times New Roman" w:hAnsi="Times New Roman" w:cs="Times New Roman"/>
-          <w:sz w:val="24"/>
-          <w:szCs w:val="24"/>
-        </w:rPr>
-        <w:t>.</w:t>
+        <w:t xml:space="preserve"> (y actividades adicionales).</w:t>
       </w:r>
     </w:p>
     <w:p>
@@ -2791,34 +2958,7 @@
           <w:sz w:val="24"/>
           <w:szCs w:val="24"/>
         </w:rPr>
-        <w:t>Iglesias Monsalve</w:t>
-      </w:r>
-      <w:r>
-        <w:rPr>
-          <w:rFonts w:ascii="Times New Roman" w:hAnsi="Times New Roman" w:cs="Times New Roman"/>
-          <w:b/>
-          <w:sz w:val="24"/>
-          <w:szCs w:val="24"/>
-        </w:rPr>
-        <w:t xml:space="preserve">, </w:t>
-      </w:r>
-      <w:r>
-        <w:rPr>
-          <w:rFonts w:ascii="Times New Roman" w:hAnsi="Times New Roman" w:cs="Times New Roman"/>
-          <w:b/>
-          <w:sz w:val="24"/>
-          <w:szCs w:val="24"/>
-        </w:rPr>
-        <w:t>Carlos Julio</w:t>
-      </w:r>
-      <w:r>
-        <w:rPr>
-          <w:rFonts w:ascii="Times New Roman" w:hAnsi="Times New Roman" w:cs="Times New Roman"/>
-          <w:b/>
-          <w:sz w:val="24"/>
-          <w:szCs w:val="24"/>
-        </w:rPr>
-        <w:t>:</w:t>
+        <w:t>Iglesias Monsalve, Carlos Julio:</w:t>
       </w:r>
     </w:p>
     <w:p>
@@ -3262,6 +3402,7 @@
           <w:sz w:val="24"/>
           <w:szCs w:val="24"/>
         </w:rPr>
+        <w:lastRenderedPageBreak/>
         <w:t>Enlace o URL al recurso educativo digital</w:t>
       </w:r>
     </w:p>
@@ -3300,6 +3441,1767 @@
     </w:p>
     <w:p>
       <w:pPr>
+        <w:pStyle w:val="ListParagraph"/>
+        <w:ind w:left="360"/>
+        <w:jc w:val="both"/>
+        <w:rPr>
+          <w:rFonts w:ascii="Times New Roman" w:hAnsi="Times New Roman" w:cs="Times New Roman"/>
+          <w:sz w:val="24"/>
+          <w:szCs w:val="24"/>
+        </w:rPr>
+      </w:pPr>
+    </w:p>
+    <w:p>
+      <w:pPr>
+        <w:pStyle w:val="ListParagraph"/>
+        <w:ind w:left="360"/>
+        <w:jc w:val="both"/>
+        <w:rPr>
+          <w:rFonts w:ascii="Times New Roman" w:hAnsi="Times New Roman" w:cs="Times New Roman"/>
+          <w:sz w:val="24"/>
+          <w:szCs w:val="24"/>
+        </w:rPr>
+      </w:pPr>
+    </w:p>
+    <w:p>
+      <w:pPr>
+        <w:pStyle w:val="ListParagraph"/>
+        <w:numPr>
+          <w:ilvl w:val="0"/>
+          <w:numId w:val="8"/>
+        </w:numPr>
+        <w:ind w:left="360"/>
+        <w:jc w:val="both"/>
+        <w:rPr>
+          <w:rFonts w:ascii="Times New Roman" w:hAnsi="Times New Roman" w:cs="Times New Roman"/>
+          <w:b/>
+          <w:sz w:val="24"/>
+          <w:szCs w:val="24"/>
+        </w:rPr>
+      </w:pPr>
+      <w:r>
+        <w:rPr>
+          <w:rFonts w:ascii="Times New Roman" w:hAnsi="Times New Roman" w:cs="Times New Roman"/>
+          <w:b/>
+          <w:sz w:val="24"/>
+          <w:szCs w:val="24"/>
+        </w:rPr>
+        <w:t>Contenido final</w:t>
+      </w:r>
+    </w:p>
+    <w:p>
+      <w:pPr>
+        <w:pStyle w:val="ListParagraph"/>
+        <w:ind w:left="360"/>
+        <w:jc w:val="both"/>
+        <w:rPr>
+          <w:rFonts w:ascii="Times New Roman" w:hAnsi="Times New Roman" w:cs="Times New Roman"/>
+          <w:b/>
+          <w:sz w:val="24"/>
+          <w:szCs w:val="24"/>
+        </w:rPr>
+      </w:pPr>
+    </w:p>
+    <w:tbl>
+      <w:tblPr>
+        <w:tblStyle w:val="TableGrid"/>
+        <w:tblW w:w="9068" w:type="dxa"/>
+        <w:tblInd w:w="792" w:type="dxa"/>
+        <w:tblLook w:val="04A0" w:firstRow="1" w:lastRow="0" w:firstColumn="1" w:lastColumn="0" w:noHBand="0" w:noVBand="1"/>
+      </w:tblPr>
+      <w:tblGrid>
+        <w:gridCol w:w="2846"/>
+        <w:gridCol w:w="3275"/>
+        <w:gridCol w:w="2947"/>
+      </w:tblGrid>
+      <w:tr>
+        <w:trPr>
+          <w:trHeight w:val="440"/>
+        </w:trPr>
+        <w:tc>
+          <w:tcPr>
+            <w:tcW w:w="2846" w:type="dxa"/>
+            <w:tcBorders>
+              <w:top w:val="single" w:sz="4" w:space="0" w:color="auto"/>
+              <w:left w:val="single" w:sz="4" w:space="0" w:color="auto"/>
+              <w:bottom w:val="single" w:sz="4" w:space="0" w:color="auto"/>
+              <w:right w:val="single" w:sz="4" w:space="0" w:color="auto"/>
+            </w:tcBorders>
+            <w:vAlign w:val="center"/>
+            <w:hideMark/>
+          </w:tcPr>
+          <w:p>
+            <w:pPr>
+              <w:pStyle w:val="ListParagraph"/>
+              <w:ind w:left="0"/>
+              <w:jc w:val="center"/>
+              <w:rPr>
+                <w:rFonts w:ascii="Times New Roman" w:hAnsi="Times New Roman" w:cs="Times New Roman"/>
+                <w:b/>
+                <w:sz w:val="24"/>
+                <w:lang w:val="es-ES"/>
+              </w:rPr>
+            </w:pPr>
+            <w:r>
+              <w:rPr>
+                <w:rFonts w:ascii="Times New Roman" w:hAnsi="Times New Roman" w:cs="Times New Roman"/>
+                <w:b/>
+                <w:sz w:val="24"/>
+              </w:rPr>
+              <w:t>Tema</w:t>
+            </w:r>
+          </w:p>
+        </w:tc>
+        <w:tc>
+          <w:tcPr>
+            <w:tcW w:w="3275" w:type="dxa"/>
+            <w:tcBorders>
+              <w:top w:val="single" w:sz="4" w:space="0" w:color="auto"/>
+              <w:left w:val="single" w:sz="4" w:space="0" w:color="auto"/>
+              <w:bottom w:val="single" w:sz="4" w:space="0" w:color="auto"/>
+              <w:right w:val="single" w:sz="4" w:space="0" w:color="auto"/>
+            </w:tcBorders>
+            <w:vAlign w:val="center"/>
+            <w:hideMark/>
+          </w:tcPr>
+          <w:p>
+            <w:pPr>
+              <w:pStyle w:val="ListParagraph"/>
+              <w:ind w:left="0"/>
+              <w:jc w:val="center"/>
+              <w:rPr>
+                <w:rFonts w:ascii="Times New Roman" w:hAnsi="Times New Roman" w:cs="Times New Roman"/>
+                <w:b/>
+                <w:sz w:val="24"/>
+                <w:lang w:val="es-ES"/>
+              </w:rPr>
+            </w:pPr>
+            <w:r>
+              <w:rPr>
+                <w:rFonts w:ascii="Times New Roman" w:hAnsi="Times New Roman" w:cs="Times New Roman"/>
+                <w:b/>
+                <w:sz w:val="24"/>
+              </w:rPr>
+              <w:t>Descripción</w:t>
+            </w:r>
+          </w:p>
+        </w:tc>
+        <w:tc>
+          <w:tcPr>
+            <w:tcW w:w="2947" w:type="dxa"/>
+            <w:tcBorders>
+              <w:top w:val="single" w:sz="4" w:space="0" w:color="auto"/>
+              <w:left w:val="single" w:sz="4" w:space="0" w:color="auto"/>
+              <w:bottom w:val="single" w:sz="4" w:space="0" w:color="auto"/>
+              <w:right w:val="single" w:sz="4" w:space="0" w:color="auto"/>
+            </w:tcBorders>
+            <w:vAlign w:val="center"/>
+            <w:hideMark/>
+          </w:tcPr>
+          <w:p>
+            <w:pPr>
+              <w:pStyle w:val="ListParagraph"/>
+              <w:ind w:left="0"/>
+              <w:jc w:val="center"/>
+              <w:rPr>
+                <w:rFonts w:ascii="Times New Roman" w:hAnsi="Times New Roman" w:cs="Times New Roman"/>
+                <w:b/>
+                <w:sz w:val="24"/>
+                <w:lang w:val="es-ES"/>
+              </w:rPr>
+            </w:pPr>
+            <w:r>
+              <w:rPr>
+                <w:rFonts w:ascii="Times New Roman" w:hAnsi="Times New Roman" w:cs="Times New Roman"/>
+                <w:b/>
+                <w:sz w:val="24"/>
+              </w:rPr>
+              <w:t>Recurso Didáctico</w:t>
+            </w:r>
+          </w:p>
+        </w:tc>
+      </w:tr>
+      <w:tr>
+        <w:trPr>
+          <w:trHeight w:val="1502"/>
+        </w:trPr>
+        <w:tc>
+          <w:tcPr>
+            <w:tcW w:w="2846" w:type="dxa"/>
+            <w:tcBorders>
+              <w:top w:val="single" w:sz="4" w:space="0" w:color="auto"/>
+              <w:left w:val="single" w:sz="4" w:space="0" w:color="auto"/>
+              <w:bottom w:val="single" w:sz="4" w:space="0" w:color="auto"/>
+              <w:right w:val="single" w:sz="4" w:space="0" w:color="auto"/>
+            </w:tcBorders>
+            <w:vAlign w:val="center"/>
+            <w:hideMark/>
+          </w:tcPr>
+          <w:p>
+            <w:pPr>
+              <w:pStyle w:val="ListParagraph"/>
+              <w:ind w:left="0"/>
+              <w:jc w:val="center"/>
+              <w:rPr>
+                <w:rFonts w:ascii="Times New Roman" w:hAnsi="Times New Roman" w:cs="Times New Roman"/>
+                <w:sz w:val="24"/>
+                <w:lang w:val="es-ES"/>
+              </w:rPr>
+            </w:pPr>
+            <w:r>
+              <w:rPr>
+                <w:rFonts w:ascii="Times New Roman" w:hAnsi="Times New Roman" w:cs="Times New Roman"/>
+                <w:sz w:val="24"/>
+              </w:rPr>
+              <w:t>Tecnologías base para el desarrollo web</w:t>
+            </w:r>
+          </w:p>
+        </w:tc>
+        <w:tc>
+          <w:tcPr>
+            <w:tcW w:w="3275" w:type="dxa"/>
+            <w:tcBorders>
+              <w:top w:val="single" w:sz="4" w:space="0" w:color="auto"/>
+              <w:left w:val="single" w:sz="4" w:space="0" w:color="auto"/>
+              <w:bottom w:val="single" w:sz="4" w:space="0" w:color="auto"/>
+              <w:right w:val="single" w:sz="4" w:space="0" w:color="auto"/>
+            </w:tcBorders>
+            <w:vAlign w:val="center"/>
+          </w:tcPr>
+          <w:p>
+            <w:pPr>
+              <w:pStyle w:val="ListParagraph"/>
+              <w:ind w:left="0"/>
+              <w:jc w:val="center"/>
+              <w:rPr>
+                <w:rFonts w:ascii="Times New Roman" w:hAnsi="Times New Roman" w:cs="Times New Roman"/>
+                <w:sz w:val="24"/>
+              </w:rPr>
+            </w:pPr>
+            <w:r>
+              <w:rPr>
+                <w:rFonts w:ascii="Times New Roman" w:hAnsi="Times New Roman" w:cs="Times New Roman"/>
+                <w:sz w:val="24"/>
+              </w:rPr>
+              <w:t>Información acerca de t</w:t>
+            </w:r>
+            <w:r>
+              <w:rPr>
+                <w:rFonts w:ascii="Times New Roman" w:hAnsi="Times New Roman" w:cs="Times New Roman"/>
+                <w:sz w:val="24"/>
+              </w:rPr>
+              <w:t xml:space="preserve">ecnologías </w:t>
+            </w:r>
+            <w:r>
+              <w:rPr>
+                <w:rFonts w:ascii="Times New Roman" w:hAnsi="Times New Roman" w:cs="Times New Roman"/>
+                <w:sz w:val="24"/>
+              </w:rPr>
+              <w:t xml:space="preserve">indispensables </w:t>
+            </w:r>
+            <w:r>
+              <w:rPr>
+                <w:rFonts w:ascii="Times New Roman" w:hAnsi="Times New Roman" w:cs="Times New Roman"/>
+                <w:sz w:val="24"/>
+              </w:rPr>
+              <w:t xml:space="preserve">de desarrollo web </w:t>
+            </w:r>
+            <w:r>
+              <w:rPr>
+                <w:rFonts w:ascii="Times New Roman" w:hAnsi="Times New Roman" w:cs="Times New Roman"/>
+                <w:sz w:val="24"/>
+              </w:rPr>
+              <w:t>actuales como: HTML, CSS y JavaScript</w:t>
+            </w:r>
+          </w:p>
+        </w:tc>
+        <w:tc>
+          <w:tcPr>
+            <w:tcW w:w="2947" w:type="dxa"/>
+            <w:tcBorders>
+              <w:top w:val="single" w:sz="4" w:space="0" w:color="auto"/>
+              <w:left w:val="single" w:sz="4" w:space="0" w:color="auto"/>
+              <w:bottom w:val="single" w:sz="4" w:space="0" w:color="auto"/>
+              <w:right w:val="single" w:sz="4" w:space="0" w:color="auto"/>
+            </w:tcBorders>
+            <w:vAlign w:val="center"/>
+            <w:hideMark/>
+          </w:tcPr>
+          <w:p>
+            <w:pPr>
+              <w:pStyle w:val="ListParagraph"/>
+              <w:ind w:left="0"/>
+              <w:jc w:val="center"/>
+              <w:rPr>
+                <w:rFonts w:ascii="Times New Roman" w:hAnsi="Times New Roman" w:cs="Times New Roman"/>
+                <w:sz w:val="24"/>
+                <w:lang w:val="es-ES"/>
+              </w:rPr>
+            </w:pPr>
+            <w:r>
+              <w:rPr>
+                <w:rFonts w:ascii="Times New Roman" w:hAnsi="Times New Roman" w:cs="Times New Roman"/>
+                <w:sz w:val="24"/>
+              </w:rPr>
+              <w:t xml:space="preserve">Resumen, </w:t>
+            </w:r>
+            <w:r>
+              <w:rPr>
+                <w:rFonts w:ascii="Times New Roman" w:hAnsi="Times New Roman" w:cs="Times New Roman"/>
+                <w:sz w:val="24"/>
+              </w:rPr>
+              <w:t>definiciones,  videos, imágenes</w:t>
+            </w:r>
+          </w:p>
+        </w:tc>
+      </w:tr>
+      <w:tr>
+        <w:trPr>
+          <w:trHeight w:val="3140"/>
+        </w:trPr>
+        <w:tc>
+          <w:tcPr>
+            <w:tcW w:w="2846" w:type="dxa"/>
+            <w:tcBorders>
+              <w:top w:val="single" w:sz="4" w:space="0" w:color="auto"/>
+              <w:left w:val="single" w:sz="4" w:space="0" w:color="auto"/>
+              <w:bottom w:val="single" w:sz="4" w:space="0" w:color="auto"/>
+              <w:right w:val="single" w:sz="4" w:space="0" w:color="auto"/>
+            </w:tcBorders>
+            <w:vAlign w:val="center"/>
+            <w:hideMark/>
+          </w:tcPr>
+          <w:p>
+            <w:pPr>
+              <w:pStyle w:val="ListParagraph"/>
+              <w:ind w:left="0"/>
+              <w:jc w:val="center"/>
+              <w:rPr>
+                <w:rFonts w:ascii="Times New Roman" w:hAnsi="Times New Roman" w:cs="Times New Roman"/>
+                <w:sz w:val="24"/>
+                <w:lang w:val="es-ES"/>
+              </w:rPr>
+            </w:pPr>
+            <w:r>
+              <w:rPr>
+                <w:rFonts w:ascii="Times New Roman" w:hAnsi="Times New Roman" w:cs="Times New Roman"/>
+                <w:sz w:val="24"/>
+              </w:rPr>
+              <w:t xml:space="preserve">Tecnologías y </w:t>
+            </w:r>
+            <w:r>
+              <w:rPr>
+                <w:rFonts w:ascii="Times New Roman" w:hAnsi="Times New Roman" w:cs="Times New Roman"/>
+                <w:i/>
+                <w:sz w:val="24"/>
+              </w:rPr>
+              <w:t>frameworks</w:t>
+            </w:r>
+            <w:r>
+              <w:rPr>
+                <w:rFonts w:ascii="Times New Roman" w:hAnsi="Times New Roman" w:cs="Times New Roman"/>
+                <w:sz w:val="24"/>
+              </w:rPr>
+              <w:t xml:space="preserve"> </w:t>
+            </w:r>
+            <w:r>
+              <w:rPr>
+                <w:rFonts w:ascii="Times New Roman" w:hAnsi="Times New Roman" w:cs="Times New Roman"/>
+                <w:sz w:val="24"/>
+              </w:rPr>
+              <w:t>utilizados actualmente</w:t>
+            </w:r>
+            <w:r>
+              <w:rPr>
+                <w:rFonts w:ascii="Times New Roman" w:hAnsi="Times New Roman" w:cs="Times New Roman"/>
+                <w:sz w:val="24"/>
+              </w:rPr>
+              <w:t xml:space="preserve"> para el desarrollo web</w:t>
+            </w:r>
+          </w:p>
+        </w:tc>
+        <w:tc>
+          <w:tcPr>
+            <w:tcW w:w="3275" w:type="dxa"/>
+            <w:tcBorders>
+              <w:top w:val="single" w:sz="4" w:space="0" w:color="auto"/>
+              <w:left w:val="single" w:sz="4" w:space="0" w:color="auto"/>
+              <w:bottom w:val="single" w:sz="4" w:space="0" w:color="auto"/>
+              <w:right w:val="single" w:sz="4" w:space="0" w:color="auto"/>
+            </w:tcBorders>
+            <w:vAlign w:val="center"/>
+          </w:tcPr>
+          <w:p>
+            <w:pPr>
+              <w:pStyle w:val="ListParagraph"/>
+              <w:ind w:left="0"/>
+              <w:jc w:val="center"/>
+              <w:rPr>
+                <w:rFonts w:ascii="Times New Roman" w:hAnsi="Times New Roman" w:cs="Times New Roman"/>
+                <w:sz w:val="24"/>
+              </w:rPr>
+            </w:pPr>
+            <w:r>
+              <w:rPr>
+                <w:rFonts w:ascii="Times New Roman" w:hAnsi="Times New Roman" w:cs="Times New Roman"/>
+                <w:sz w:val="24"/>
+              </w:rPr>
+              <w:t xml:space="preserve">Se estudiarán los </w:t>
+            </w:r>
+            <w:r>
+              <w:rPr>
+                <w:rFonts w:ascii="Times New Roman" w:hAnsi="Times New Roman" w:cs="Times New Roman"/>
+                <w:i/>
+                <w:sz w:val="24"/>
+              </w:rPr>
+              <w:t>frameworks</w:t>
+            </w:r>
+            <w:r>
+              <w:rPr>
+                <w:rFonts w:ascii="Times New Roman" w:hAnsi="Times New Roman" w:cs="Times New Roman"/>
+                <w:sz w:val="24"/>
+              </w:rPr>
+              <w:t xml:space="preserve"> más populares del momento, </w:t>
+            </w:r>
+            <w:r>
+              <w:rPr>
+                <w:rFonts w:ascii="Times New Roman" w:hAnsi="Times New Roman" w:cs="Times New Roman"/>
+                <w:sz w:val="24"/>
+              </w:rPr>
+              <w:t xml:space="preserve">especificando también </w:t>
+            </w:r>
+            <w:r>
+              <w:rPr>
+                <w:rFonts w:ascii="Times New Roman" w:hAnsi="Times New Roman" w:cs="Times New Roman"/>
+                <w:sz w:val="24"/>
+              </w:rPr>
+              <w:t xml:space="preserve">ventajas y desventajas. Entre los </w:t>
+            </w:r>
+            <w:r>
+              <w:rPr>
+                <w:rFonts w:ascii="Times New Roman" w:hAnsi="Times New Roman" w:cs="Times New Roman"/>
+                <w:i/>
+                <w:sz w:val="24"/>
+              </w:rPr>
+              <w:t>frameworks</w:t>
+            </w:r>
+            <w:r>
+              <w:rPr>
+                <w:rFonts w:ascii="Times New Roman" w:hAnsi="Times New Roman" w:cs="Times New Roman"/>
+                <w:sz w:val="24"/>
+              </w:rPr>
+              <w:t xml:space="preserve"> a tratar se encuentran:</w:t>
+            </w:r>
+          </w:p>
+          <w:p>
+            <w:pPr>
+              <w:pStyle w:val="ListParagraph"/>
+              <w:ind w:left="0"/>
+              <w:jc w:val="center"/>
+              <w:rPr>
+                <w:rFonts w:ascii="Times New Roman" w:hAnsi="Times New Roman" w:cs="Times New Roman"/>
+                <w:sz w:val="24"/>
+              </w:rPr>
+            </w:pPr>
+          </w:p>
+          <w:p>
+            <w:pPr>
+              <w:pStyle w:val="ListParagraph"/>
+              <w:numPr>
+                <w:ilvl w:val="0"/>
+                <w:numId w:val="6"/>
+              </w:numPr>
+              <w:ind w:left="232" w:hanging="180"/>
+              <w:jc w:val="center"/>
+              <w:rPr>
+                <w:rFonts w:ascii="Times New Roman" w:hAnsi="Times New Roman" w:cs="Times New Roman"/>
+                <w:sz w:val="24"/>
+              </w:rPr>
+            </w:pPr>
+            <w:r>
+              <w:rPr>
+                <w:rFonts w:ascii="Times New Roman" w:hAnsi="Times New Roman" w:cs="Times New Roman"/>
+                <w:sz w:val="24"/>
+              </w:rPr>
+              <w:t>Ruby on Rails</w:t>
+            </w:r>
+          </w:p>
+          <w:p>
+            <w:pPr>
+              <w:pStyle w:val="ListParagraph"/>
+              <w:numPr>
+                <w:ilvl w:val="0"/>
+                <w:numId w:val="6"/>
+              </w:numPr>
+              <w:ind w:left="232" w:hanging="180"/>
+              <w:jc w:val="center"/>
+              <w:rPr>
+                <w:rFonts w:ascii="Times New Roman" w:hAnsi="Times New Roman" w:cs="Times New Roman"/>
+                <w:sz w:val="24"/>
+              </w:rPr>
+            </w:pPr>
+            <w:r>
+              <w:rPr>
+                <w:rFonts w:ascii="Times New Roman" w:hAnsi="Times New Roman" w:cs="Times New Roman"/>
+                <w:sz w:val="24"/>
+              </w:rPr>
+              <w:t>AngularJS</w:t>
+            </w:r>
+          </w:p>
+        </w:tc>
+        <w:tc>
+          <w:tcPr>
+            <w:tcW w:w="2947" w:type="dxa"/>
+            <w:tcBorders>
+              <w:top w:val="single" w:sz="4" w:space="0" w:color="auto"/>
+              <w:left w:val="single" w:sz="4" w:space="0" w:color="auto"/>
+              <w:bottom w:val="single" w:sz="4" w:space="0" w:color="auto"/>
+              <w:right w:val="single" w:sz="4" w:space="0" w:color="auto"/>
+            </w:tcBorders>
+            <w:vAlign w:val="center"/>
+            <w:hideMark/>
+          </w:tcPr>
+          <w:p>
+            <w:pPr>
+              <w:pStyle w:val="ListParagraph"/>
+              <w:ind w:left="0"/>
+              <w:jc w:val="center"/>
+              <w:rPr>
+                <w:rFonts w:ascii="Times New Roman" w:hAnsi="Times New Roman" w:cs="Times New Roman"/>
+                <w:sz w:val="24"/>
+                <w:lang w:val="es-ES"/>
+              </w:rPr>
+            </w:pPr>
+            <w:r>
+              <w:rPr>
+                <w:rFonts w:ascii="Times New Roman" w:hAnsi="Times New Roman" w:cs="Times New Roman"/>
+                <w:sz w:val="24"/>
+              </w:rPr>
+              <w:t>Resumen, videos, imágenes</w:t>
+            </w:r>
+          </w:p>
+        </w:tc>
+      </w:tr>
+      <w:tr>
+        <w:trPr>
+          <w:trHeight w:val="1070"/>
+        </w:trPr>
+        <w:tc>
+          <w:tcPr>
+            <w:tcW w:w="2846" w:type="dxa"/>
+            <w:tcBorders>
+              <w:top w:val="single" w:sz="4" w:space="0" w:color="auto"/>
+              <w:left w:val="single" w:sz="4" w:space="0" w:color="auto"/>
+              <w:bottom w:val="single" w:sz="4" w:space="0" w:color="auto"/>
+              <w:right w:val="single" w:sz="4" w:space="0" w:color="auto"/>
+            </w:tcBorders>
+            <w:vAlign w:val="center"/>
+            <w:hideMark/>
+          </w:tcPr>
+          <w:p>
+            <w:pPr>
+              <w:pStyle w:val="ListParagraph"/>
+              <w:ind w:left="0"/>
+              <w:jc w:val="center"/>
+              <w:rPr>
+                <w:rFonts w:ascii="Times New Roman" w:hAnsi="Times New Roman" w:cs="Times New Roman"/>
+                <w:sz w:val="24"/>
+                <w:lang w:val="es-ES"/>
+              </w:rPr>
+            </w:pPr>
+            <w:r>
+              <w:rPr>
+                <w:rFonts w:ascii="Times New Roman" w:hAnsi="Times New Roman" w:cs="Times New Roman"/>
+                <w:sz w:val="24"/>
+              </w:rPr>
+              <w:t>REST APIs</w:t>
+            </w:r>
+          </w:p>
+        </w:tc>
+        <w:tc>
+          <w:tcPr>
+            <w:tcW w:w="3275" w:type="dxa"/>
+            <w:tcBorders>
+              <w:top w:val="single" w:sz="4" w:space="0" w:color="auto"/>
+              <w:left w:val="single" w:sz="4" w:space="0" w:color="auto"/>
+              <w:bottom w:val="single" w:sz="4" w:space="0" w:color="auto"/>
+              <w:right w:val="single" w:sz="4" w:space="0" w:color="auto"/>
+            </w:tcBorders>
+            <w:vAlign w:val="center"/>
+          </w:tcPr>
+          <w:p>
+            <w:pPr>
+              <w:pStyle w:val="ListParagraph"/>
+              <w:ind w:left="0"/>
+              <w:jc w:val="center"/>
+              <w:rPr>
+                <w:rFonts w:ascii="Times New Roman" w:hAnsi="Times New Roman" w:cs="Times New Roman"/>
+                <w:sz w:val="24"/>
+              </w:rPr>
+            </w:pPr>
+            <w:r>
+              <w:rPr>
+                <w:rFonts w:ascii="Times New Roman" w:hAnsi="Times New Roman" w:cs="Times New Roman"/>
+                <w:sz w:val="24"/>
+              </w:rPr>
+              <w:t xml:space="preserve">Creación y consulta de servicios </w:t>
+            </w:r>
+            <w:r>
+              <w:rPr>
+                <w:rFonts w:ascii="Times New Roman" w:hAnsi="Times New Roman" w:cs="Times New Roman"/>
+                <w:sz w:val="24"/>
+              </w:rPr>
+              <w:t xml:space="preserve">web </w:t>
+            </w:r>
+            <w:r>
+              <w:rPr>
+                <w:rFonts w:ascii="Times New Roman" w:hAnsi="Times New Roman" w:cs="Times New Roman"/>
+                <w:sz w:val="24"/>
+              </w:rPr>
+              <w:t>REST a través de la utilización de APIs.</w:t>
+            </w:r>
+          </w:p>
+        </w:tc>
+        <w:tc>
+          <w:tcPr>
+            <w:tcW w:w="2947" w:type="dxa"/>
+            <w:tcBorders>
+              <w:top w:val="single" w:sz="4" w:space="0" w:color="auto"/>
+              <w:left w:val="single" w:sz="4" w:space="0" w:color="auto"/>
+              <w:bottom w:val="single" w:sz="4" w:space="0" w:color="auto"/>
+              <w:right w:val="single" w:sz="4" w:space="0" w:color="auto"/>
+            </w:tcBorders>
+            <w:vAlign w:val="center"/>
+            <w:hideMark/>
+          </w:tcPr>
+          <w:p>
+            <w:pPr>
+              <w:pStyle w:val="ListParagraph"/>
+              <w:ind w:left="0"/>
+              <w:jc w:val="center"/>
+              <w:rPr>
+                <w:rFonts w:ascii="Times New Roman" w:hAnsi="Times New Roman" w:cs="Times New Roman"/>
+                <w:sz w:val="24"/>
+              </w:rPr>
+            </w:pPr>
+            <w:r>
+              <w:rPr>
+                <w:rFonts w:ascii="Times New Roman" w:hAnsi="Times New Roman" w:cs="Times New Roman"/>
+                <w:sz w:val="24"/>
+              </w:rPr>
+              <w:t>Resumen, textos, ejemplos, v</w:t>
+            </w:r>
+            <w:r>
+              <w:rPr>
+                <w:rFonts w:ascii="Times New Roman" w:hAnsi="Times New Roman" w:cs="Times New Roman"/>
+                <w:sz w:val="24"/>
+              </w:rPr>
+              <w:t xml:space="preserve">ideos, </w:t>
+            </w:r>
+            <w:r>
+              <w:rPr>
+                <w:rFonts w:ascii="Times New Roman" w:hAnsi="Times New Roman" w:cs="Times New Roman"/>
+                <w:sz w:val="24"/>
+              </w:rPr>
+              <w:t>imágenes</w:t>
+            </w:r>
+          </w:p>
+        </w:tc>
+      </w:tr>
+      <w:tr>
+        <w:trPr>
+          <w:trHeight w:val="2150"/>
+        </w:trPr>
+        <w:tc>
+          <w:tcPr>
+            <w:tcW w:w="2846" w:type="dxa"/>
+            <w:tcBorders>
+              <w:top w:val="single" w:sz="4" w:space="0" w:color="auto"/>
+              <w:left w:val="single" w:sz="4" w:space="0" w:color="auto"/>
+              <w:bottom w:val="single" w:sz="4" w:space="0" w:color="auto"/>
+              <w:right w:val="single" w:sz="4" w:space="0" w:color="auto"/>
+            </w:tcBorders>
+            <w:vAlign w:val="center"/>
+            <w:hideMark/>
+          </w:tcPr>
+          <w:p>
+            <w:pPr>
+              <w:pStyle w:val="ListParagraph"/>
+              <w:ind w:left="0"/>
+              <w:jc w:val="center"/>
+              <w:rPr>
+                <w:rFonts w:ascii="Times New Roman" w:hAnsi="Times New Roman" w:cs="Times New Roman"/>
+                <w:sz w:val="24"/>
+                <w:lang w:val="es-ES"/>
+              </w:rPr>
+            </w:pPr>
+            <w:r>
+              <w:rPr>
+                <w:rFonts w:ascii="Times New Roman" w:hAnsi="Times New Roman" w:cs="Times New Roman"/>
+                <w:sz w:val="24"/>
+              </w:rPr>
+              <w:t>Git y GitF</w:t>
+            </w:r>
+            <w:r>
+              <w:rPr>
+                <w:rFonts w:ascii="Times New Roman" w:hAnsi="Times New Roman" w:cs="Times New Roman"/>
+                <w:sz w:val="24"/>
+              </w:rPr>
+              <w:t>low</w:t>
+            </w:r>
+            <w:r>
+              <w:rPr>
+                <w:rFonts w:ascii="Times New Roman" w:hAnsi="Times New Roman" w:cs="Times New Roman"/>
+                <w:sz w:val="24"/>
+              </w:rPr>
+              <w:t xml:space="preserve"> Workflow</w:t>
+            </w:r>
+          </w:p>
+        </w:tc>
+        <w:tc>
+          <w:tcPr>
+            <w:tcW w:w="3275" w:type="dxa"/>
+            <w:tcBorders>
+              <w:top w:val="single" w:sz="4" w:space="0" w:color="auto"/>
+              <w:left w:val="single" w:sz="4" w:space="0" w:color="auto"/>
+              <w:bottom w:val="single" w:sz="4" w:space="0" w:color="auto"/>
+              <w:right w:val="single" w:sz="4" w:space="0" w:color="auto"/>
+            </w:tcBorders>
+            <w:vAlign w:val="center"/>
+            <w:hideMark/>
+          </w:tcPr>
+          <w:p>
+            <w:pPr>
+              <w:pStyle w:val="ListParagraph"/>
+              <w:ind w:left="0"/>
+              <w:jc w:val="center"/>
+              <w:rPr>
+                <w:rFonts w:ascii="Times New Roman" w:hAnsi="Times New Roman" w:cs="Times New Roman"/>
+                <w:sz w:val="24"/>
+                <w:lang w:val="es-ES"/>
+              </w:rPr>
+            </w:pPr>
+            <w:r>
+              <w:rPr>
+                <w:rFonts w:ascii="Times New Roman" w:hAnsi="Times New Roman" w:cs="Times New Roman"/>
+                <w:sz w:val="24"/>
+              </w:rPr>
+              <w:t>Clonación</w:t>
+            </w:r>
+            <w:r>
+              <w:rPr>
+                <w:rFonts w:ascii="Times New Roman" w:hAnsi="Times New Roman" w:cs="Times New Roman"/>
+                <w:sz w:val="24"/>
+              </w:rPr>
+              <w:t xml:space="preserve"> y </w:t>
+            </w:r>
+            <w:r>
+              <w:rPr>
+                <w:rFonts w:ascii="Times New Roman" w:hAnsi="Times New Roman" w:cs="Times New Roman"/>
+                <w:sz w:val="24"/>
+              </w:rPr>
+              <w:t>gestión de repositorios de control de versiones Git.</w:t>
+            </w:r>
+            <w:r>
+              <w:rPr>
+                <w:rFonts w:ascii="Times New Roman" w:hAnsi="Times New Roman" w:cs="Times New Roman"/>
+                <w:sz w:val="24"/>
+              </w:rPr>
+              <w:t xml:space="preserve"> </w:t>
+            </w:r>
+            <w:r>
+              <w:rPr>
+                <w:rFonts w:ascii="Times New Roman" w:hAnsi="Times New Roman" w:cs="Times New Roman"/>
+                <w:sz w:val="24"/>
+              </w:rPr>
+              <w:t xml:space="preserve">Creación, uso, mantenimiento y unión correcta de </w:t>
+            </w:r>
+            <w:r>
+              <w:rPr>
+                <w:rFonts w:ascii="Times New Roman" w:hAnsi="Times New Roman" w:cs="Times New Roman"/>
+                <w:i/>
+                <w:sz w:val="24"/>
+              </w:rPr>
+              <w:t>branches</w:t>
+            </w:r>
+            <w:r>
+              <w:rPr>
+                <w:rFonts w:ascii="Times New Roman" w:hAnsi="Times New Roman" w:cs="Times New Roman"/>
+                <w:i/>
+                <w:sz w:val="24"/>
+              </w:rPr>
+              <w:t xml:space="preserve"> </w:t>
+            </w:r>
+            <w:r>
+              <w:rPr>
+                <w:rFonts w:ascii="Times New Roman" w:hAnsi="Times New Roman" w:cs="Times New Roman"/>
+                <w:sz w:val="24"/>
+              </w:rPr>
+              <w:t>para minimizar conflictos a nivel de código</w:t>
+            </w:r>
+          </w:p>
+        </w:tc>
+        <w:tc>
+          <w:tcPr>
+            <w:tcW w:w="2947" w:type="dxa"/>
+            <w:tcBorders>
+              <w:top w:val="single" w:sz="4" w:space="0" w:color="auto"/>
+              <w:left w:val="single" w:sz="4" w:space="0" w:color="auto"/>
+              <w:bottom w:val="single" w:sz="4" w:space="0" w:color="auto"/>
+              <w:right w:val="single" w:sz="4" w:space="0" w:color="auto"/>
+            </w:tcBorders>
+            <w:vAlign w:val="center"/>
+            <w:hideMark/>
+          </w:tcPr>
+          <w:p>
+            <w:pPr>
+              <w:pStyle w:val="ListParagraph"/>
+              <w:ind w:left="0"/>
+              <w:jc w:val="center"/>
+              <w:rPr>
+                <w:rFonts w:ascii="Times New Roman" w:hAnsi="Times New Roman" w:cs="Times New Roman"/>
+                <w:sz w:val="24"/>
+                <w:lang w:val="es-ES"/>
+              </w:rPr>
+            </w:pPr>
+            <w:r>
+              <w:rPr>
+                <w:rFonts w:ascii="Times New Roman" w:hAnsi="Times New Roman" w:cs="Times New Roman"/>
+                <w:sz w:val="24"/>
+              </w:rPr>
+              <w:t>Resumen, videos, esquemas</w:t>
+            </w:r>
+          </w:p>
+        </w:tc>
+      </w:tr>
+    </w:tbl>
+    <w:p>
+      <w:pPr>
+        <w:pStyle w:val="ListParagraph"/>
+        <w:ind w:left="360"/>
+        <w:jc w:val="both"/>
+        <w:rPr>
+          <w:rFonts w:ascii="Times New Roman" w:hAnsi="Times New Roman" w:cs="Times New Roman"/>
+          <w:b/>
+          <w:sz w:val="24"/>
+          <w:szCs w:val="24"/>
+        </w:rPr>
+      </w:pPr>
+    </w:p>
+    <w:p>
+      <w:pPr>
+        <w:pStyle w:val="ListParagraph"/>
+        <w:ind w:left="360"/>
+        <w:jc w:val="both"/>
+        <w:rPr>
+          <w:rFonts w:ascii="Times New Roman" w:hAnsi="Times New Roman" w:cs="Times New Roman"/>
+          <w:b/>
+          <w:sz w:val="24"/>
+          <w:szCs w:val="24"/>
+        </w:rPr>
+      </w:pPr>
+    </w:p>
+    <w:p>
+      <w:pPr>
+        <w:pStyle w:val="ListParagraph"/>
+        <w:numPr>
+          <w:ilvl w:val="0"/>
+          <w:numId w:val="8"/>
+        </w:numPr>
+        <w:ind w:left="360"/>
+        <w:jc w:val="both"/>
+        <w:rPr>
+          <w:rFonts w:ascii="Times New Roman" w:hAnsi="Times New Roman" w:cs="Times New Roman"/>
+          <w:b/>
+          <w:sz w:val="24"/>
+          <w:szCs w:val="24"/>
+        </w:rPr>
+      </w:pPr>
+      <w:r>
+        <w:rPr>
+          <w:rFonts w:ascii="Times New Roman" w:hAnsi="Times New Roman" w:cs="Times New Roman"/>
+          <w:b/>
+          <w:sz w:val="24"/>
+          <w:szCs w:val="24"/>
+        </w:rPr>
+        <w:t>Herramientas utilizadas</w:t>
+      </w:r>
+    </w:p>
+    <w:p>
+      <w:pPr>
+        <w:ind w:left="630"/>
+        <w:jc w:val="both"/>
+        <w:rPr>
+          <w:rFonts w:ascii="Times New Roman" w:hAnsi="Times New Roman" w:cs="Times New Roman"/>
+          <w:sz w:val="24"/>
+          <w:szCs w:val="24"/>
+        </w:rPr>
+      </w:pPr>
+      <w:r>
+        <w:rPr>
+          <w:rFonts w:ascii="Times New Roman" w:hAnsi="Times New Roman" w:cs="Times New Roman"/>
+          <w:sz w:val="24"/>
+          <w:szCs w:val="24"/>
+        </w:rPr>
+        <w:t>Materialize: Librería CSS (</w:t>
+      </w:r>
+      <w:r>
+        <w:rPr>
+          <w:rFonts w:ascii="Times New Roman" w:hAnsi="Times New Roman" w:cs="Times New Roman"/>
+          <w:i/>
+          <w:sz w:val="24"/>
+          <w:szCs w:val="24"/>
+        </w:rPr>
+        <w:t>Framework</w:t>
+      </w:r>
+      <w:r>
+        <w:rPr>
+          <w:rFonts w:ascii="Times New Roman" w:hAnsi="Times New Roman" w:cs="Times New Roman"/>
+          <w:sz w:val="24"/>
+          <w:szCs w:val="24"/>
+        </w:rPr>
+        <w:t xml:space="preserve">) que permite el desarrollo de páginas web de manera sencilla y rápida, sin ser restrictivo para el programador. Entre sus ventajas resalta su fácil uso, ya que solo es necesario importar la librería a nuestro código HTML, revisar la documentación del </w:t>
+      </w:r>
+      <w:r>
+        <w:rPr>
+          <w:rFonts w:ascii="Times New Roman" w:hAnsi="Times New Roman" w:cs="Times New Roman"/>
+          <w:i/>
+          <w:sz w:val="24"/>
+          <w:szCs w:val="24"/>
+        </w:rPr>
+        <w:t>framework</w:t>
+      </w:r>
+      <w:r>
+        <w:rPr>
+          <w:rFonts w:ascii="Times New Roman" w:hAnsi="Times New Roman" w:cs="Times New Roman"/>
+          <w:sz w:val="24"/>
+          <w:szCs w:val="24"/>
+        </w:rPr>
+        <w:t xml:space="preserve"> para obtener ejemplos de elementos que podemos incluir a nuestro proyecto, y finalmente adjuntar las clases y los componentes HTML necesarios para obtener el resultado que se espera, con mínimas modificaciones en la hoja de estilos propia. Sin embargo, como punto negativo tenemos la pérdida de control sobre algunos estilos, es decir, se pueden solapar con aquellos definidos por nosotros y hacer que tengan un comportamiento no deseado como consecuencia, a veces difíciles de resolver.</w:t>
+      </w:r>
+    </w:p>
+    <w:p>
+      <w:pPr>
+        <w:ind w:firstLine="360"/>
+        <w:jc w:val="both"/>
+        <w:rPr>
+          <w:rFonts w:ascii="Times New Roman" w:hAnsi="Times New Roman" w:cs="Times New Roman"/>
+          <w:sz w:val="24"/>
+          <w:szCs w:val="24"/>
+        </w:rPr>
+      </w:pPr>
+    </w:p>
+    <w:p>
+      <w:pPr>
+        <w:ind w:left="630"/>
+        <w:jc w:val="both"/>
+        <w:rPr>
+          <w:rFonts w:ascii="Times New Roman" w:hAnsi="Times New Roman" w:cs="Times New Roman"/>
+          <w:sz w:val="24"/>
+          <w:szCs w:val="24"/>
+        </w:rPr>
+      </w:pPr>
+      <w:r>
+        <w:rPr>
+          <w:rFonts w:ascii="Times New Roman" w:hAnsi="Times New Roman" w:cs="Times New Roman"/>
+          <w:sz w:val="24"/>
+          <w:szCs w:val="24"/>
+        </w:rPr>
+        <w:lastRenderedPageBreak/>
+        <w:t>Git: Es un software de gestión de versiones que permite tener el control sobre las modificaciones del código fuente realizadas durante el desarrollo de un proyecto. Siempre y cuando se mantenga una buena distribución y organización en los archivos que manejemos, esta herramienta permitirá el trabajo simultáneo de los integrantes del proyecto, sin necesidad de preocupación por cambios que otros integrantes puedan realizar sobre los mismos archivos que se utilicen en un instante determinado.</w:t>
+      </w:r>
+    </w:p>
+    <w:p>
+      <w:pPr>
+        <w:ind w:left="630"/>
+        <w:jc w:val="both"/>
+        <w:rPr>
+          <w:rFonts w:ascii="Times New Roman" w:hAnsi="Times New Roman" w:cs="Times New Roman"/>
+          <w:sz w:val="24"/>
+          <w:szCs w:val="24"/>
+        </w:rPr>
+      </w:pPr>
+    </w:p>
+    <w:p>
+      <w:pPr>
+        <w:pStyle w:val="ListParagraph"/>
+        <w:numPr>
+          <w:ilvl w:val="0"/>
+          <w:numId w:val="8"/>
+        </w:numPr>
+        <w:ind w:left="360"/>
+        <w:jc w:val="both"/>
+        <w:rPr>
+          <w:rFonts w:ascii="Times New Roman" w:hAnsi="Times New Roman" w:cs="Times New Roman"/>
+          <w:b/>
+          <w:sz w:val="24"/>
+          <w:szCs w:val="24"/>
+        </w:rPr>
+      </w:pPr>
+      <w:r>
+        <w:rPr>
+          <w:rFonts w:ascii="Times New Roman" w:hAnsi="Times New Roman" w:cs="Times New Roman"/>
+          <w:b/>
+          <w:sz w:val="24"/>
+          <w:szCs w:val="24"/>
+        </w:rPr>
+        <w:t>Capturas de pantalla de las principales interfaces</w:t>
+      </w:r>
+    </w:p>
+    <w:p>
+      <w:pPr>
+        <w:pStyle w:val="ListParagraph"/>
+        <w:ind w:left="360"/>
+        <w:jc w:val="both"/>
+        <w:rPr>
+          <w:rFonts w:ascii="Times New Roman" w:hAnsi="Times New Roman" w:cs="Times New Roman"/>
+          <w:b/>
+          <w:sz w:val="24"/>
+          <w:szCs w:val="24"/>
+        </w:rPr>
+      </w:pPr>
+    </w:p>
+    <w:p>
+      <w:pPr>
+        <w:pStyle w:val="ListParagraph"/>
+        <w:ind w:left="360"/>
+        <w:jc w:val="both"/>
+        <w:rPr>
+          <w:rFonts w:ascii="Times New Roman" w:hAnsi="Times New Roman" w:cs="Times New Roman"/>
+          <w:b/>
+          <w:sz w:val="24"/>
+          <w:szCs w:val="24"/>
+        </w:rPr>
+      </w:pPr>
+      <w:r>
+        <w:rPr>
+          <w:rFonts w:ascii="Times New Roman" w:hAnsi="Times New Roman" w:cs="Times New Roman"/>
+          <w:b/>
+          <w:sz w:val="24"/>
+          <w:szCs w:val="24"/>
+        </w:rPr>
+        <w:t>Inicio:</w:t>
+      </w:r>
+    </w:p>
+    <w:p>
+      <w:pPr>
+        <w:pStyle w:val="ListParagraph"/>
+        <w:ind w:left="360"/>
+        <w:jc w:val="both"/>
+        <w:rPr>
+          <w:rFonts w:ascii="Times New Roman" w:hAnsi="Times New Roman" w:cs="Times New Roman"/>
+          <w:b/>
+          <w:sz w:val="24"/>
+          <w:szCs w:val="24"/>
+        </w:rPr>
+      </w:pPr>
+    </w:p>
+    <w:p>
+      <w:pPr>
+        <w:pStyle w:val="ListParagraph"/>
+        <w:ind w:left="360"/>
+        <w:jc w:val="center"/>
+        <w:rPr>
+          <w:rFonts w:ascii="Times New Roman" w:hAnsi="Times New Roman" w:cs="Times New Roman"/>
+          <w:b/>
+          <w:sz w:val="24"/>
+          <w:szCs w:val="24"/>
+        </w:rPr>
+      </w:pPr>
+      <w:r>
+        <w:rPr>
+          <w:rFonts w:ascii="Times New Roman" w:hAnsi="Times New Roman" w:cs="Times New Roman"/>
+          <w:b/>
+          <w:noProof/>
+          <w:sz w:val="24"/>
+          <w:szCs w:val="24"/>
+          <w:lang w:val="es-VE" w:eastAsia="ja-JP"/>
+        </w:rPr>
+        <w:drawing>
+          <wp:inline distT="0" distB="0" distL="0" distR="0">
+            <wp:extent cx="5724525" cy="2634725"/>
+            <wp:effectExtent l="0" t="0" r="0" b="0"/>
+            <wp:docPr id="1" name="Picture 1"/>
+            <wp:cNvGraphicFramePr>
+              <a:graphicFrameLocks xmlns:a="http://schemas.openxmlformats.org/drawingml/2006/main" noChangeAspect="1"/>
+            </wp:cNvGraphicFramePr>
+            <a:graphic xmlns:a="http://schemas.openxmlformats.org/drawingml/2006/main">
+              <a:graphicData uri="http://schemas.openxmlformats.org/drawingml/2006/picture">
+                <pic:pic xmlns:pic="http://schemas.openxmlformats.org/drawingml/2006/picture">
+                  <pic:nvPicPr>
+                    <pic:cNvPr id="0" name="chrome_2019-02-09_18-39-56.png"/>
+                    <pic:cNvPicPr/>
+                  </pic:nvPicPr>
+                  <pic:blipFill>
+                    <a:blip r:embed="rId11">
+                      <a:extLst>
+                        <a:ext uri="{28A0092B-C50C-407E-A947-70E740481C1C}">
+                          <a14:useLocalDpi xmlns:a14="http://schemas.microsoft.com/office/drawing/2010/main" val="0"/>
+                        </a:ext>
+                      </a:extLst>
+                    </a:blip>
+                    <a:stretch>
+                      <a:fillRect/>
+                    </a:stretch>
+                  </pic:blipFill>
+                  <pic:spPr>
+                    <a:xfrm>
+                      <a:off x="0" y="0"/>
+                      <a:ext cx="5737545" cy="2640718"/>
+                    </a:xfrm>
+                    <a:prstGeom prst="rect">
+                      <a:avLst/>
+                    </a:prstGeom>
+                  </pic:spPr>
+                </pic:pic>
+              </a:graphicData>
+            </a:graphic>
+          </wp:inline>
+        </w:drawing>
+      </w:r>
+    </w:p>
+    <w:p>
+      <w:pPr>
+        <w:pStyle w:val="ListParagraph"/>
+        <w:ind w:left="360"/>
+        <w:jc w:val="both"/>
+        <w:rPr>
+          <w:rFonts w:ascii="Times New Roman" w:hAnsi="Times New Roman" w:cs="Times New Roman"/>
+          <w:b/>
+          <w:sz w:val="24"/>
+          <w:szCs w:val="24"/>
+        </w:rPr>
+      </w:pPr>
+    </w:p>
+    <w:p>
+      <w:pPr>
+        <w:pStyle w:val="ListParagraph"/>
+        <w:ind w:left="0" w:firstLine="720"/>
+        <w:jc w:val="both"/>
+        <w:rPr>
+          <w:rFonts w:ascii="Times New Roman" w:hAnsi="Times New Roman" w:cs="Times New Roman"/>
+          <w:sz w:val="24"/>
+          <w:szCs w:val="24"/>
+        </w:rPr>
+      </w:pPr>
+      <w:r>
+        <w:rPr>
+          <w:rFonts w:ascii="Times New Roman" w:hAnsi="Times New Roman" w:cs="Times New Roman"/>
+          <w:sz w:val="24"/>
+          <w:szCs w:val="24"/>
+        </w:rPr>
+        <w:t>Esta es la pantalla de inicio de nuestro recurso</w:t>
+      </w:r>
+      <w:r>
+        <w:rPr>
+          <w:rFonts w:ascii="Times New Roman" w:hAnsi="Times New Roman" w:cs="Times New Roman"/>
+          <w:sz w:val="24"/>
+          <w:szCs w:val="24"/>
+        </w:rPr>
+        <w:t xml:space="preserve"> educativo digita</w:t>
+      </w:r>
+      <w:r>
+        <w:rPr>
+          <w:rFonts w:ascii="Times New Roman" w:hAnsi="Times New Roman" w:cs="Times New Roman"/>
+          <w:sz w:val="24"/>
+          <w:szCs w:val="24"/>
+        </w:rPr>
+        <w:t>l</w:t>
+      </w:r>
+      <w:r>
+        <w:rPr>
+          <w:rFonts w:ascii="Times New Roman" w:hAnsi="Times New Roman" w:cs="Times New Roman"/>
+          <w:sz w:val="24"/>
+          <w:szCs w:val="24"/>
+        </w:rPr>
+        <w:t>, COStudent</w:t>
+      </w:r>
+      <w:r>
+        <w:rPr>
+          <w:rFonts w:ascii="Times New Roman" w:hAnsi="Times New Roman" w:cs="Times New Roman"/>
+          <w:sz w:val="24"/>
+          <w:szCs w:val="24"/>
+        </w:rPr>
+        <w:t>. Contiene un</w:t>
+      </w:r>
+      <w:r>
+        <w:rPr>
+          <w:rFonts w:ascii="Times New Roman" w:hAnsi="Times New Roman" w:cs="Times New Roman"/>
+          <w:sz w:val="24"/>
+          <w:szCs w:val="24"/>
+        </w:rPr>
+        <w:t>a descripción por parte de los autores que incentiva al usuario a conocer todo aquello que puede aprender.</w:t>
+      </w:r>
+    </w:p>
+    <w:p>
+      <w:pPr>
+        <w:pStyle w:val="ListParagraph"/>
+        <w:ind w:left="0" w:firstLine="720"/>
+        <w:jc w:val="both"/>
+        <w:rPr>
+          <w:rFonts w:ascii="Times New Roman" w:hAnsi="Times New Roman" w:cs="Times New Roman"/>
+          <w:sz w:val="24"/>
+          <w:szCs w:val="24"/>
+        </w:rPr>
+      </w:pPr>
+    </w:p>
+    <w:p>
+      <w:pPr>
+        <w:pStyle w:val="ListParagraph"/>
+        <w:ind w:left="0" w:firstLine="720"/>
+        <w:jc w:val="both"/>
+        <w:rPr>
+          <w:rFonts w:ascii="Times New Roman" w:hAnsi="Times New Roman" w:cs="Times New Roman"/>
+          <w:sz w:val="24"/>
+          <w:szCs w:val="24"/>
+        </w:rPr>
+      </w:pPr>
+      <w:r>
+        <w:rPr>
+          <w:rFonts w:ascii="Times New Roman" w:hAnsi="Times New Roman" w:cs="Times New Roman"/>
+          <w:sz w:val="24"/>
+          <w:szCs w:val="24"/>
+        </w:rPr>
+        <w:t>En la parte izquierda, contamos con una barra de navegacción que nos permite ubicarnos rápidamente en la sección del tema que deseemos aprender</w:t>
+      </w:r>
+      <w:r>
+        <w:rPr>
+          <w:rFonts w:ascii="Times New Roman" w:hAnsi="Times New Roman" w:cs="Times New Roman"/>
+          <w:sz w:val="24"/>
+          <w:szCs w:val="24"/>
+        </w:rPr>
+        <w:t>.</w:t>
+      </w:r>
+    </w:p>
+    <w:p>
+      <w:pPr>
+        <w:pStyle w:val="ListParagraph"/>
+        <w:ind w:left="0" w:firstLine="720"/>
+        <w:jc w:val="both"/>
+        <w:rPr>
+          <w:rFonts w:ascii="Times New Roman" w:hAnsi="Times New Roman" w:cs="Times New Roman"/>
+          <w:sz w:val="24"/>
+          <w:szCs w:val="24"/>
+        </w:rPr>
+      </w:pPr>
+    </w:p>
+    <w:p>
+      <w:pPr>
+        <w:ind w:left="360"/>
+        <w:jc w:val="both"/>
+        <w:rPr>
+          <w:rFonts w:ascii="Times New Roman" w:hAnsi="Times New Roman" w:cs="Times New Roman"/>
+          <w:b/>
+          <w:sz w:val="24"/>
+          <w:szCs w:val="24"/>
+        </w:rPr>
+      </w:pPr>
+      <w:r>
+        <w:rPr>
+          <w:rFonts w:ascii="Times New Roman" w:hAnsi="Times New Roman" w:cs="Times New Roman"/>
+          <w:b/>
+          <w:sz w:val="24"/>
+          <w:szCs w:val="24"/>
+        </w:rPr>
+        <w:t>Temas, sub-temas y lecciones:</w:t>
+      </w:r>
+    </w:p>
+    <w:p>
+      <w:pPr>
+        <w:ind w:left="360"/>
+        <w:jc w:val="center"/>
+        <w:rPr>
+          <w:rFonts w:ascii="Times New Roman" w:hAnsi="Times New Roman" w:cs="Times New Roman"/>
+          <w:b/>
+          <w:sz w:val="24"/>
+          <w:szCs w:val="24"/>
+        </w:rPr>
+      </w:pPr>
+      <w:r>
+        <w:rPr>
+          <w:rFonts w:ascii="Times New Roman" w:hAnsi="Times New Roman" w:cs="Times New Roman"/>
+          <w:b/>
+          <w:noProof/>
+          <w:sz w:val="24"/>
+          <w:szCs w:val="24"/>
+          <w:lang w:val="es-VE" w:eastAsia="ja-JP"/>
+        </w:rPr>
+        <w:drawing>
+          <wp:inline distT="0" distB="0" distL="0" distR="0">
+            <wp:extent cx="5686425" cy="2617192"/>
+            <wp:effectExtent l="0" t="0" r="0" b="0"/>
+            <wp:docPr id="2" name="Picture 2"/>
+            <wp:cNvGraphicFramePr>
+              <a:graphicFrameLocks xmlns:a="http://schemas.openxmlformats.org/drawingml/2006/main" noChangeAspect="1"/>
+            </wp:cNvGraphicFramePr>
+            <a:graphic xmlns:a="http://schemas.openxmlformats.org/drawingml/2006/main">
+              <a:graphicData uri="http://schemas.openxmlformats.org/drawingml/2006/picture">
+                <pic:pic xmlns:pic="http://schemas.openxmlformats.org/drawingml/2006/picture">
+                  <pic:nvPicPr>
+                    <pic:cNvPr id="0" name="chrome_2019-02-09_19-07-21.png"/>
+                    <pic:cNvPicPr/>
+                  </pic:nvPicPr>
+                  <pic:blipFill>
+                    <a:blip r:embed="rId12">
+                      <a:extLst>
+                        <a:ext uri="{28A0092B-C50C-407E-A947-70E740481C1C}">
+                          <a14:useLocalDpi xmlns:a14="http://schemas.microsoft.com/office/drawing/2010/main" val="0"/>
+                        </a:ext>
+                      </a:extLst>
+                    </a:blip>
+                    <a:stretch>
+                      <a:fillRect/>
+                    </a:stretch>
+                  </pic:blipFill>
+                  <pic:spPr>
+                    <a:xfrm>
+                      <a:off x="0" y="0"/>
+                      <a:ext cx="5694262" cy="2620799"/>
+                    </a:xfrm>
+                    <a:prstGeom prst="rect">
+                      <a:avLst/>
+                    </a:prstGeom>
+                  </pic:spPr>
+                </pic:pic>
+              </a:graphicData>
+            </a:graphic>
+          </wp:inline>
+        </w:drawing>
+      </w:r>
+    </w:p>
+    <w:p>
+      <w:pPr>
+        <w:ind w:firstLine="360"/>
+        <w:jc w:val="both"/>
+        <w:rPr>
+          <w:rFonts w:ascii="Times New Roman" w:hAnsi="Times New Roman" w:cs="Times New Roman"/>
+          <w:sz w:val="24"/>
+          <w:szCs w:val="24"/>
+        </w:rPr>
+      </w:pPr>
+      <w:r>
+        <w:rPr>
+          <w:rFonts w:ascii="Times New Roman" w:hAnsi="Times New Roman" w:cs="Times New Roman"/>
+          <w:sz w:val="24"/>
+          <w:szCs w:val="24"/>
+        </w:rPr>
+        <w:lastRenderedPageBreak/>
+        <w:t>Al interactuar con la barra de navegación, podemos observar que cada tema está compuesto de sub-temas. Si hacemos click sobre los sub-temas, nos redirige a la pantalla de lecciones correspondiente.</w:t>
+      </w:r>
+    </w:p>
+    <w:p>
+      <w:pPr>
+        <w:ind w:firstLine="360"/>
+        <w:jc w:val="both"/>
+        <w:rPr>
+          <w:rFonts w:ascii="Times New Roman" w:hAnsi="Times New Roman" w:cs="Times New Roman"/>
+          <w:sz w:val="24"/>
+          <w:szCs w:val="24"/>
+        </w:rPr>
+      </w:pPr>
+      <w:r>
+        <w:rPr>
+          <w:rFonts w:ascii="Times New Roman" w:hAnsi="Times New Roman" w:cs="Times New Roman"/>
+          <w:sz w:val="24"/>
+          <w:szCs w:val="24"/>
+        </w:rPr>
+        <w:t>Podemos hacer click sobre las lecciones para empezar el proceso.</w:t>
+      </w:r>
+    </w:p>
+    <w:p>
+      <w:pPr>
+        <w:ind w:firstLine="360"/>
+        <w:jc w:val="both"/>
+        <w:rPr>
+          <w:rFonts w:ascii="Times New Roman" w:hAnsi="Times New Roman" w:cs="Times New Roman"/>
+          <w:sz w:val="24"/>
+          <w:szCs w:val="24"/>
+        </w:rPr>
+      </w:pPr>
+    </w:p>
+    <w:p>
+      <w:pPr>
+        <w:ind w:firstLine="360"/>
+        <w:jc w:val="both"/>
+        <w:rPr>
+          <w:rFonts w:ascii="Times New Roman" w:hAnsi="Times New Roman" w:cs="Times New Roman"/>
+          <w:b/>
+          <w:sz w:val="24"/>
+          <w:szCs w:val="24"/>
+        </w:rPr>
+      </w:pPr>
+      <w:r>
+        <w:rPr>
+          <w:rFonts w:ascii="Times New Roman" w:hAnsi="Times New Roman" w:cs="Times New Roman"/>
+          <w:b/>
+          <w:sz w:val="24"/>
+          <w:szCs w:val="24"/>
+        </w:rPr>
+        <w:t>Lecciones:</w:t>
+      </w:r>
+    </w:p>
+    <w:p>
+      <w:pPr>
+        <w:ind w:firstLine="360"/>
+        <w:jc w:val="center"/>
+        <w:rPr>
+          <w:rFonts w:ascii="Times New Roman" w:hAnsi="Times New Roman" w:cs="Times New Roman"/>
+          <w:sz w:val="24"/>
+          <w:szCs w:val="24"/>
+        </w:rPr>
+      </w:pPr>
+      <w:r>
+        <w:rPr>
+          <w:rFonts w:ascii="Times New Roman" w:hAnsi="Times New Roman" w:cs="Times New Roman"/>
+          <w:noProof/>
+          <w:sz w:val="24"/>
+          <w:szCs w:val="24"/>
+          <w:lang w:val="es-VE" w:eastAsia="ja-JP"/>
+        </w:rPr>
+        <w:drawing>
+          <wp:inline distT="0" distB="0" distL="0" distR="0">
+            <wp:extent cx="5695950" cy="2621574"/>
+            <wp:effectExtent l="0" t="0" r="0" b="7620"/>
+            <wp:docPr id="6" name="Picture 6"/>
+            <wp:cNvGraphicFramePr>
+              <a:graphicFrameLocks xmlns:a="http://schemas.openxmlformats.org/drawingml/2006/main" noChangeAspect="1"/>
+            </wp:cNvGraphicFramePr>
+            <a:graphic xmlns:a="http://schemas.openxmlformats.org/drawingml/2006/main">
+              <a:graphicData uri="http://schemas.openxmlformats.org/drawingml/2006/picture">
+                <pic:pic xmlns:pic="http://schemas.openxmlformats.org/drawingml/2006/picture">
+                  <pic:nvPicPr>
+                    <pic:cNvPr id="0" name="chrome_2019-02-09_19-16-40.png"/>
+                    <pic:cNvPicPr/>
+                  </pic:nvPicPr>
+                  <pic:blipFill>
+                    <a:blip r:embed="rId13">
+                      <a:extLst>
+                        <a:ext uri="{28A0092B-C50C-407E-A947-70E740481C1C}">
+                          <a14:useLocalDpi xmlns:a14="http://schemas.microsoft.com/office/drawing/2010/main" val="0"/>
+                        </a:ext>
+                      </a:extLst>
+                    </a:blip>
+                    <a:stretch>
+                      <a:fillRect/>
+                    </a:stretch>
+                  </pic:blipFill>
+                  <pic:spPr>
+                    <a:xfrm>
+                      <a:off x="0" y="0"/>
+                      <a:ext cx="5698316" cy="2622663"/>
+                    </a:xfrm>
+                    <a:prstGeom prst="rect">
+                      <a:avLst/>
+                    </a:prstGeom>
+                  </pic:spPr>
+                </pic:pic>
+              </a:graphicData>
+            </a:graphic>
+          </wp:inline>
+        </w:drawing>
+      </w:r>
+    </w:p>
+    <w:p>
+      <w:pPr>
+        <w:ind w:firstLine="360"/>
+        <w:jc w:val="both"/>
+        <w:rPr>
+          <w:rFonts w:ascii="Times New Roman" w:hAnsi="Times New Roman" w:cs="Times New Roman"/>
+          <w:sz w:val="24"/>
+          <w:szCs w:val="24"/>
+        </w:rPr>
+      </w:pPr>
+      <w:r>
+        <w:rPr>
+          <w:rFonts w:ascii="Times New Roman" w:hAnsi="Times New Roman" w:cs="Times New Roman"/>
+          <w:sz w:val="24"/>
+          <w:szCs w:val="24"/>
+        </w:rPr>
+        <w:t xml:space="preserve">Por último, tenemos las pantallas referentes al contenido de cada lección. Las lecciones cuentan con una variedad de información que se encuentra </w:t>
+      </w:r>
+      <w:r>
+        <w:rPr>
+          <w:rFonts w:ascii="Times New Roman" w:hAnsi="Times New Roman" w:cs="Times New Roman"/>
+          <w:sz w:val="24"/>
+          <w:szCs w:val="24"/>
+        </w:rPr>
+        <w:t>distribuida en segmentos, de</w:t>
+      </w:r>
+      <w:r>
+        <w:rPr>
+          <w:rFonts w:ascii="Times New Roman" w:hAnsi="Times New Roman" w:cs="Times New Roman"/>
+          <w:sz w:val="24"/>
+          <w:szCs w:val="24"/>
+        </w:rPr>
+        <w:t xml:space="preserve"> manera </w:t>
+      </w:r>
+      <w:r>
+        <w:rPr>
+          <w:rFonts w:ascii="Times New Roman" w:hAnsi="Times New Roman" w:cs="Times New Roman"/>
+          <w:sz w:val="24"/>
+          <w:szCs w:val="24"/>
+        </w:rPr>
+        <w:t xml:space="preserve">tal </w:t>
+      </w:r>
+      <w:r>
+        <w:rPr>
+          <w:rFonts w:ascii="Times New Roman" w:hAnsi="Times New Roman" w:cs="Times New Roman"/>
+          <w:sz w:val="24"/>
+          <w:szCs w:val="24"/>
+        </w:rPr>
+        <w:t>que la informaci</w:t>
+      </w:r>
+      <w:r>
+        <w:rPr>
+          <w:rFonts w:ascii="Times New Roman" w:hAnsi="Times New Roman" w:cs="Times New Roman"/>
+          <w:sz w:val="24"/>
+          <w:szCs w:val="24"/>
+        </w:rPr>
+        <w:t>ón se presenta</w:t>
+      </w:r>
+      <w:r>
+        <w:rPr>
+          <w:rFonts w:ascii="Times New Roman" w:hAnsi="Times New Roman" w:cs="Times New Roman"/>
+          <w:sz w:val="24"/>
+          <w:szCs w:val="24"/>
+        </w:rPr>
+        <w:t xml:space="preserve"> </w:t>
+      </w:r>
+      <w:r>
+        <w:rPr>
+          <w:rFonts w:ascii="Times New Roman" w:hAnsi="Times New Roman" w:cs="Times New Roman"/>
+          <w:sz w:val="24"/>
+          <w:szCs w:val="24"/>
+        </w:rPr>
+        <w:t>por pedazos</w:t>
+      </w:r>
+      <w:r>
+        <w:rPr>
+          <w:rFonts w:ascii="Times New Roman" w:hAnsi="Times New Roman" w:cs="Times New Roman"/>
+          <w:sz w:val="24"/>
+          <w:szCs w:val="24"/>
+        </w:rPr>
+        <w:t xml:space="preserve">, sin que el usuario tenga que </w:t>
+      </w:r>
+      <w:r>
+        <w:rPr>
+          <w:rFonts w:ascii="Times New Roman" w:hAnsi="Times New Roman" w:cs="Times New Roman"/>
+          <w:sz w:val="24"/>
+          <w:szCs w:val="24"/>
+        </w:rPr>
+        <w:t xml:space="preserve">subir y bajar el </w:t>
+      </w:r>
+      <w:r>
+        <w:rPr>
+          <w:rFonts w:ascii="Times New Roman" w:hAnsi="Times New Roman" w:cs="Times New Roman"/>
+          <w:i/>
+          <w:sz w:val="24"/>
+          <w:szCs w:val="24"/>
+        </w:rPr>
+        <w:t>scroll</w:t>
+      </w:r>
+      <w:r>
+        <w:rPr>
+          <w:rFonts w:ascii="Times New Roman" w:hAnsi="Times New Roman" w:cs="Times New Roman"/>
+          <w:sz w:val="24"/>
+          <w:szCs w:val="24"/>
+        </w:rPr>
+        <w:t xml:space="preserve"> para leer todo el texto.</w:t>
+      </w:r>
+    </w:p>
+    <w:p>
+      <w:pPr>
+        <w:ind w:firstLine="360"/>
+        <w:jc w:val="both"/>
+        <w:rPr>
+          <w:rFonts w:ascii="Times New Roman" w:hAnsi="Times New Roman" w:cs="Times New Roman"/>
+          <w:sz w:val="24"/>
+          <w:szCs w:val="24"/>
+        </w:rPr>
+      </w:pPr>
+      <w:r>
+        <w:rPr>
+          <w:rFonts w:ascii="Times New Roman" w:hAnsi="Times New Roman" w:cs="Times New Roman"/>
+          <w:sz w:val="24"/>
+          <w:szCs w:val="24"/>
+        </w:rPr>
+        <w:t>El usuario puede, en este punto, continuar al siguiente segmento o regresar al anterior. Al final de cada lección existe un botón “Finalizar”, el cual nos regresa a la pantalla de lecciones.</w:t>
+      </w:r>
+    </w:p>
+    <w:p>
+      <w:pPr>
+        <w:ind w:firstLine="360"/>
+        <w:jc w:val="both"/>
+        <w:rPr>
+          <w:rFonts w:ascii="Times New Roman" w:hAnsi="Times New Roman" w:cs="Times New Roman"/>
+          <w:sz w:val="24"/>
+          <w:szCs w:val="24"/>
+        </w:rPr>
+      </w:pPr>
+    </w:p>
+    <w:p>
+      <w:pPr>
+        <w:ind w:firstLine="360"/>
+        <w:jc w:val="both"/>
+        <w:rPr>
+          <w:rFonts w:ascii="Times New Roman" w:hAnsi="Times New Roman" w:cs="Times New Roman"/>
+          <w:sz w:val="24"/>
+          <w:szCs w:val="24"/>
+        </w:rPr>
+      </w:pPr>
+    </w:p>
+    <w:p>
+      <w:pPr>
+        <w:ind w:firstLine="360"/>
+        <w:jc w:val="both"/>
+        <w:rPr>
+          <w:rFonts w:ascii="Times New Roman" w:hAnsi="Times New Roman" w:cs="Times New Roman"/>
+          <w:sz w:val="24"/>
+          <w:szCs w:val="24"/>
+        </w:rPr>
+      </w:pPr>
+    </w:p>
+    <w:p>
+      <w:pPr>
+        <w:ind w:firstLine="360"/>
+        <w:jc w:val="both"/>
+        <w:rPr>
+          <w:rFonts w:ascii="Times New Roman" w:hAnsi="Times New Roman" w:cs="Times New Roman"/>
+          <w:sz w:val="24"/>
+          <w:szCs w:val="24"/>
+        </w:rPr>
+      </w:pPr>
+    </w:p>
+    <w:p>
+      <w:pPr>
+        <w:ind w:firstLine="360"/>
+        <w:jc w:val="both"/>
+        <w:rPr>
+          <w:rFonts w:ascii="Times New Roman" w:hAnsi="Times New Roman" w:cs="Times New Roman"/>
+          <w:sz w:val="24"/>
+          <w:szCs w:val="24"/>
+        </w:rPr>
+      </w:pPr>
+    </w:p>
+    <w:p>
+      <w:pPr>
+        <w:ind w:firstLine="360"/>
+        <w:jc w:val="both"/>
+        <w:rPr>
+          <w:rFonts w:ascii="Times New Roman" w:hAnsi="Times New Roman" w:cs="Times New Roman"/>
+          <w:sz w:val="24"/>
+          <w:szCs w:val="24"/>
+        </w:rPr>
+      </w:pPr>
+    </w:p>
+    <w:p>
+      <w:pPr>
+        <w:ind w:firstLine="360"/>
+        <w:jc w:val="both"/>
+        <w:rPr>
+          <w:rFonts w:ascii="Times New Roman" w:hAnsi="Times New Roman" w:cs="Times New Roman"/>
+          <w:sz w:val="24"/>
+          <w:szCs w:val="24"/>
+        </w:rPr>
+      </w:pPr>
+    </w:p>
+    <w:p>
+      <w:pPr>
+        <w:ind w:firstLine="360"/>
+        <w:jc w:val="both"/>
+        <w:rPr>
+          <w:rFonts w:ascii="Times New Roman" w:hAnsi="Times New Roman" w:cs="Times New Roman"/>
+          <w:sz w:val="24"/>
+          <w:szCs w:val="24"/>
+        </w:rPr>
+      </w:pPr>
+    </w:p>
+    <w:p>
+      <w:pPr>
+        <w:ind w:firstLine="360"/>
+        <w:jc w:val="both"/>
+        <w:rPr>
+          <w:rFonts w:ascii="Times New Roman" w:hAnsi="Times New Roman" w:cs="Times New Roman"/>
+          <w:sz w:val="24"/>
+          <w:szCs w:val="24"/>
+        </w:rPr>
+      </w:pPr>
+    </w:p>
+    <w:p>
+      <w:pPr>
+        <w:ind w:firstLine="360"/>
+        <w:jc w:val="both"/>
+        <w:rPr>
+          <w:rFonts w:ascii="Times New Roman" w:hAnsi="Times New Roman" w:cs="Times New Roman"/>
+          <w:sz w:val="24"/>
+          <w:szCs w:val="24"/>
+        </w:rPr>
+      </w:pPr>
+    </w:p>
+    <w:p>
+      <w:pPr>
+        <w:ind w:firstLine="360"/>
+        <w:jc w:val="both"/>
+        <w:rPr>
+          <w:rFonts w:ascii="Times New Roman" w:hAnsi="Times New Roman" w:cs="Times New Roman"/>
+          <w:sz w:val="24"/>
+          <w:szCs w:val="24"/>
+        </w:rPr>
+      </w:pPr>
+      <w:bookmarkStart w:id="0" w:name="_GoBack"/>
+      <w:bookmarkEnd w:id="0"/>
+    </w:p>
+    <w:p>
+      <w:pPr>
+        <w:ind w:firstLine="360"/>
+        <w:jc w:val="both"/>
+        <w:rPr>
+          <w:rFonts w:ascii="Times New Roman" w:hAnsi="Times New Roman" w:cs="Times New Roman"/>
+          <w:sz w:val="24"/>
+          <w:szCs w:val="24"/>
+        </w:rPr>
+      </w:pPr>
+    </w:p>
+    <w:p>
+      <w:pPr>
+        <w:pStyle w:val="ListParagraph"/>
+        <w:ind w:left="0" w:firstLine="720"/>
+        <w:jc w:val="both"/>
+        <w:rPr>
+          <w:rFonts w:ascii="Times New Roman" w:hAnsi="Times New Roman" w:cs="Times New Roman"/>
+          <w:sz w:val="24"/>
+          <w:szCs w:val="24"/>
+        </w:rPr>
+      </w:pPr>
+    </w:p>
+    <w:p>
+      <w:pPr>
+        <w:pStyle w:val="ListParagraph"/>
+        <w:ind w:left="360"/>
+        <w:jc w:val="both"/>
+        <w:rPr>
+          <w:rFonts w:ascii="Times New Roman" w:hAnsi="Times New Roman" w:cs="Times New Roman"/>
+          <w:b/>
+          <w:sz w:val="24"/>
+          <w:szCs w:val="24"/>
+        </w:rPr>
+      </w:pPr>
+    </w:p>
+    <w:p>
+      <w:pPr>
+        <w:jc w:val="center"/>
+        <w:rPr>
+          <w:rFonts w:ascii="Times New Roman" w:hAnsi="Times New Roman" w:cs="Times New Roman"/>
+          <w:b/>
+          <w:color w:val="002060"/>
+          <w:sz w:val="24"/>
+          <w:szCs w:val="24"/>
+          <w:u w:val="single"/>
+        </w:rPr>
+      </w:pPr>
+    </w:p>
+    <w:p>
+      <w:pPr>
         <w:jc w:val="center"/>
         <w:rPr>
           <w:rFonts w:ascii="Times New Roman" w:hAnsi="Times New Roman" w:cs="Times New Roman"/>
@@ -3380,7 +5282,7 @@
         </w:rPr>
         <w:tab/>
       </w:r>
-      <w:hyperlink r:id="rId11" w:history="1">
+      <w:hyperlink r:id="rId14" w:history="1">
         <w:r>
           <w:rPr>
             <w:rStyle w:val="Hyperlink"/>
@@ -3444,7 +5346,7 @@
         </w:rPr>
         <w:tab/>
       </w:r>
-      <w:hyperlink r:id="rId12" w:history="1">
+      <w:hyperlink r:id="rId15" w:history="1">
         <w:r>
           <w:rPr>
             <w:rStyle w:val="Hyperlink"/>
@@ -3508,7 +5410,7 @@
         </w:rPr>
         <w:tab/>
       </w:r>
-      <w:hyperlink r:id="rId13" w:history="1">
+      <w:hyperlink r:id="rId16" w:history="1">
         <w:r>
           <w:rPr>
             <w:rStyle w:val="Hyperlink"/>
@@ -3572,7 +5474,7 @@
         </w:rPr>
         <w:tab/>
       </w:r>
-      <w:hyperlink r:id="rId14" w:history="1">
+      <w:hyperlink r:id="rId17" w:history="1">
         <w:r>
           <w:rPr>
             <w:rStyle w:val="Hyperlink"/>
@@ -3636,7 +5538,7 @@
         </w:rPr>
         <w:tab/>
       </w:r>
-      <w:hyperlink r:id="rId15" w:history="1">
+      <w:hyperlink r:id="rId18" w:history="1">
         <w:r>
           <w:rPr>
             <w:rStyle w:val="Hyperlink"/>
@@ -3660,11 +5562,9 @@
           <w:shd w:val="clear" w:color="auto" w:fill="FFFFFF"/>
         </w:rPr>
       </w:pPr>
-      <w:bookmarkStart w:id="0" w:name="_GoBack"/>
-      <w:bookmarkEnd w:id="0"/>
     </w:p>
     <w:sectPr>
-      <w:footerReference w:type="default" r:id="rId16"/>
+      <w:footerReference w:type="default" r:id="rId19"/>
       <w:pgSz w:w="11906" w:h="16838"/>
       <w:pgMar w:top="720" w:right="720" w:bottom="720" w:left="720" w:header="708" w:footer="708" w:gutter="0"/>
       <w:pgNumType w:start="0"/>
@@ -3735,7 +5635,7 @@
           <w:rPr>
             <w:noProof/>
           </w:rPr>
-          <w:t>2</w:t>
+          <w:t>5</w:t>
         </w:r>
         <w:r>
           <w:rPr>
@@ -4213,6 +6113,95 @@
     </w:lvl>
   </w:abstractNum>
   <w:abstractNum w:abstractNumId="4">
+    <w:nsid w:val="1BCC2976"/>
+    <w:multiLevelType w:val="hybridMultilevel"/>
+    <w:tmpl w:val="42D0A36C"/>
+    <w:lvl w:ilvl="0" w:tplc="200A000F">
+      <w:start w:val="1"/>
+      <w:numFmt w:val="decimal"/>
+      <w:lvlText w:val="%1."/>
+      <w:lvlJc w:val="left"/>
+      <w:pPr>
+        <w:ind w:left="720" w:hanging="360"/>
+      </w:pPr>
+      <w:rPr>
+        <w:rFonts w:hint="default"/>
+      </w:rPr>
+    </w:lvl>
+    <w:lvl w:ilvl="1" w:tplc="200A0019" w:tentative="1">
+      <w:start w:val="1"/>
+      <w:numFmt w:val="lowerLetter"/>
+      <w:lvlText w:val="%2."/>
+      <w:lvlJc w:val="left"/>
+      <w:pPr>
+        <w:ind w:left="1440" w:hanging="360"/>
+      </w:pPr>
+    </w:lvl>
+    <w:lvl w:ilvl="2" w:tplc="200A001B" w:tentative="1">
+      <w:start w:val="1"/>
+      <w:numFmt w:val="lowerRoman"/>
+      <w:lvlText w:val="%3."/>
+      <w:lvlJc w:val="right"/>
+      <w:pPr>
+        <w:ind w:left="2160" w:hanging="180"/>
+      </w:pPr>
+    </w:lvl>
+    <w:lvl w:ilvl="3" w:tplc="200A000F" w:tentative="1">
+      <w:start w:val="1"/>
+      <w:numFmt w:val="decimal"/>
+      <w:lvlText w:val="%4."/>
+      <w:lvlJc w:val="left"/>
+      <w:pPr>
+        <w:ind w:left="2880" w:hanging="360"/>
+      </w:pPr>
+    </w:lvl>
+    <w:lvl w:ilvl="4" w:tplc="200A0019" w:tentative="1">
+      <w:start w:val="1"/>
+      <w:numFmt w:val="lowerLetter"/>
+      <w:lvlText w:val="%5."/>
+      <w:lvlJc w:val="left"/>
+      <w:pPr>
+        <w:ind w:left="3600" w:hanging="360"/>
+      </w:pPr>
+    </w:lvl>
+    <w:lvl w:ilvl="5" w:tplc="200A001B" w:tentative="1">
+      <w:start w:val="1"/>
+      <w:numFmt w:val="lowerRoman"/>
+      <w:lvlText w:val="%6."/>
+      <w:lvlJc w:val="right"/>
+      <w:pPr>
+        <w:ind w:left="4320" w:hanging="180"/>
+      </w:pPr>
+    </w:lvl>
+    <w:lvl w:ilvl="6" w:tplc="200A000F" w:tentative="1">
+      <w:start w:val="1"/>
+      <w:numFmt w:val="decimal"/>
+      <w:lvlText w:val="%7."/>
+      <w:lvlJc w:val="left"/>
+      <w:pPr>
+        <w:ind w:left="5040" w:hanging="360"/>
+      </w:pPr>
+    </w:lvl>
+    <w:lvl w:ilvl="7" w:tplc="200A0019" w:tentative="1">
+      <w:start w:val="1"/>
+      <w:numFmt w:val="lowerLetter"/>
+      <w:lvlText w:val="%8."/>
+      <w:lvlJc w:val="left"/>
+      <w:pPr>
+        <w:ind w:left="5760" w:hanging="360"/>
+      </w:pPr>
+    </w:lvl>
+    <w:lvl w:ilvl="8" w:tplc="200A001B" w:tentative="1">
+      <w:start w:val="1"/>
+      <w:numFmt w:val="lowerRoman"/>
+      <w:lvlText w:val="%9."/>
+      <w:lvlJc w:val="right"/>
+      <w:pPr>
+        <w:ind w:left="6480" w:hanging="180"/>
+      </w:pPr>
+    </w:lvl>
+  </w:abstractNum>
+  <w:abstractNum w:abstractNumId="5">
     <w:nsid w:val="1F163E9C"/>
     <w:multiLevelType w:val="hybridMultilevel"/>
     <w:tmpl w:val="4FF84EBA"/>
@@ -4325,7 +6314,7 @@
       </w:rPr>
     </w:lvl>
   </w:abstractNum>
-  <w:abstractNum w:abstractNumId="5">
+  <w:abstractNum w:abstractNumId="6">
     <w:nsid w:val="356C1DCB"/>
     <w:multiLevelType w:val="hybridMultilevel"/>
     <w:tmpl w:val="0540DF18"/>
@@ -4414,7 +6403,7 @@
       </w:pPr>
     </w:lvl>
   </w:abstractNum>
-  <w:abstractNum w:abstractNumId="6">
+  <w:abstractNum w:abstractNumId="7">
     <w:nsid w:val="3CA660DB"/>
     <w:multiLevelType w:val="multilevel"/>
     <w:tmpl w:val="7792901E"/>
@@ -4507,7 +6496,7 @@
       </w:pPr>
     </w:lvl>
   </w:abstractNum>
-  <w:abstractNum w:abstractNumId="7">
+  <w:abstractNum w:abstractNumId="8">
     <w:nsid w:val="3F6B37CA"/>
     <w:multiLevelType w:val="multilevel"/>
     <w:tmpl w:val="200A001F"/>
@@ -4593,7 +6582,7 @@
       </w:pPr>
     </w:lvl>
   </w:abstractNum>
-  <w:abstractNum w:abstractNumId="8">
+  <w:abstractNum w:abstractNumId="9">
     <w:nsid w:val="50550848"/>
     <w:multiLevelType w:val="hybridMultilevel"/>
     <w:tmpl w:val="41A6CA1A"/>
@@ -4682,7 +6671,7 @@
       </w:pPr>
     </w:lvl>
   </w:abstractNum>
-  <w:abstractNum w:abstractNumId="9">
+  <w:abstractNum w:abstractNumId="10">
     <w:nsid w:val="57E06BB0"/>
     <w:multiLevelType w:val="hybridMultilevel"/>
     <w:tmpl w:val="71A09ACA"/>
@@ -4794,7 +6783,7 @@
       </w:rPr>
     </w:lvl>
   </w:abstractNum>
-  <w:abstractNum w:abstractNumId="10">
+  <w:abstractNum w:abstractNumId="11">
     <w:nsid w:val="7A69519D"/>
     <w:multiLevelType w:val="hybridMultilevel"/>
     <w:tmpl w:val="2CD079BE"/>
@@ -4912,34 +6901,37 @@
     <w:abstractNumId w:val="3"/>
   </w:num>
   <w:num w:numId="2">
-    <w:abstractNumId w:val="7"/>
+    <w:abstractNumId w:val="8"/>
   </w:num>
   <w:num w:numId="3">
-    <w:abstractNumId w:val="6"/>
+    <w:abstractNumId w:val="7"/>
   </w:num>
   <w:num w:numId="4">
     <w:abstractNumId w:val="1"/>
   </w:num>
   <w:num w:numId="5">
-    <w:abstractNumId w:val="8"/>
+    <w:abstractNumId w:val="9"/>
   </w:num>
   <w:num w:numId="6">
-    <w:abstractNumId w:val="9"/>
+    <w:abstractNumId w:val="10"/>
   </w:num>
   <w:num w:numId="7">
     <w:abstractNumId w:val="2"/>
   </w:num>
   <w:num w:numId="8">
-    <w:abstractNumId w:val="5"/>
+    <w:abstractNumId w:val="6"/>
   </w:num>
   <w:num w:numId="9">
     <w:abstractNumId w:val="0"/>
   </w:num>
   <w:num w:numId="10">
-    <w:abstractNumId w:val="4"/>
+    <w:abstractNumId w:val="5"/>
   </w:num>
   <w:num w:numId="11">
-    <w:abstractNumId w:val="10"/>
+    <w:abstractNumId w:val="11"/>
+  </w:num>
+  <w:num w:numId="12">
+    <w:abstractNumId w:val="4"/>
   </w:num>
 </w:numbering>
 </file>
@@ -5854,7 +7846,7 @@
 </file>
 
 <file path=customXml/itemProps1.xml><?xml version="1.0" encoding="utf-8"?>
-<ds:datastoreItem xmlns:ds="http://schemas.openxmlformats.org/officeDocument/2006/customXml" ds:itemID="{A977BC68-60FD-4C03-9B2A-D95BFE8A3EE8}">
+<ds:datastoreItem xmlns:ds="http://schemas.openxmlformats.org/officeDocument/2006/customXml" ds:itemID="{EC2D08D8-187D-4613-B3F0-8DFD142FABE3}">
   <ds:schemaRefs>
     <ds:schemaRef ds:uri="http://schemas.openxmlformats.org/officeDocument/2006/bibliography"/>
   </ds:schemaRefs>

</xml_diff>

<commit_message>
Se agrega enlace del recurso en el informe final + Vista de Créditos
</commit_message>
<xml_diff>
--- a/ProyectoEAC_Actividad3-D_InformeFinal.docx
+++ b/ProyectoEAC_Actividad3-D_InformeFinal.docx
@@ -1922,39 +1922,7 @@
           <w:sz w:val="24"/>
           <w:szCs w:val="24"/>
         </w:rPr>
-        <w:t>Elaborac</w:t>
-      </w:r>
-      <w:r>
-        <w:rPr>
-          <w:rFonts w:ascii="Times New Roman" w:hAnsi="Times New Roman" w:cs="Times New Roman"/>
-          <w:sz w:val="24"/>
-          <w:szCs w:val="24"/>
-        </w:rPr>
-        <w:t>ión de contenidos para el Tema 2</w:t>
-      </w:r>
-      <w:r>
-        <w:rPr>
-          <w:rFonts w:ascii="Times New Roman" w:hAnsi="Times New Roman" w:cs="Times New Roman"/>
-          <w:sz w:val="24"/>
-          <w:szCs w:val="24"/>
-        </w:rPr>
-        <w:t xml:space="preserve">: </w:t>
-      </w:r>
-      <w:r>
-        <w:rPr>
-          <w:rFonts w:ascii="Times New Roman" w:hAnsi="Times New Roman" w:cs="Times New Roman"/>
-          <w:sz w:val="24"/>
-          <w:szCs w:val="24"/>
-        </w:rPr>
-        <w:t>Frameworks</w:t>
-      </w:r>
-      <w:r>
-        <w:rPr>
-          <w:rFonts w:ascii="Times New Roman" w:hAnsi="Times New Roman" w:cs="Times New Roman"/>
-          <w:sz w:val="24"/>
-          <w:szCs w:val="24"/>
-        </w:rPr>
-        <w:t>.</w:t>
+        <w:t>Elaboración de contenidos para el Tema 2: Frameworks.</w:t>
       </w:r>
     </w:p>
     <w:p>
@@ -1978,15 +1946,7 @@
           <w:sz w:val="24"/>
           <w:szCs w:val="24"/>
         </w:rPr>
-        <w:t>Sección 2.1: Ruby on Rails</w:t>
-      </w:r>
-      <w:r>
-        <w:rPr>
-          <w:rFonts w:ascii="Times New Roman" w:hAnsi="Times New Roman" w:cs="Times New Roman"/>
-          <w:sz w:val="24"/>
-          <w:szCs w:val="24"/>
-        </w:rPr>
-        <w:t xml:space="preserve"> </w:t>
+        <w:t xml:space="preserve">Sección 2.1: Ruby on Rails </w:t>
       </w:r>
       <w:r>
         <w:rPr>
@@ -2026,31 +1986,7 @@
           <w:sz w:val="24"/>
           <w:szCs w:val="24"/>
         </w:rPr>
-        <w:t>Sección 2</w:t>
-      </w:r>
-      <w:r>
-        <w:rPr>
-          <w:rFonts w:ascii="Times New Roman" w:hAnsi="Times New Roman" w:cs="Times New Roman"/>
-          <w:sz w:val="24"/>
-          <w:szCs w:val="24"/>
-        </w:rPr>
-        <w:t xml:space="preserve">.2: </w:t>
-      </w:r>
-      <w:r>
-        <w:rPr>
-          <w:rFonts w:ascii="Times New Roman" w:hAnsi="Times New Roman" w:cs="Times New Roman"/>
-          <w:sz w:val="24"/>
-          <w:szCs w:val="24"/>
-        </w:rPr>
-        <w:t>AngularJS</w:t>
-      </w:r>
-      <w:r>
-        <w:rPr>
-          <w:rFonts w:ascii="Times New Roman" w:hAnsi="Times New Roman" w:cs="Times New Roman"/>
-          <w:sz w:val="24"/>
-          <w:szCs w:val="24"/>
-        </w:rPr>
-        <w:t xml:space="preserve"> </w:t>
+        <w:t xml:space="preserve">Sección 2.2: AngularJS </w:t>
       </w:r>
       <w:r>
         <w:rPr>
@@ -3430,26 +3366,18 @@
           <w:szCs w:val="24"/>
         </w:rPr>
       </w:pPr>
-      <w:r>
-        <w:rPr>
-          <w:rFonts w:ascii="Times New Roman" w:hAnsi="Times New Roman" w:cs="Times New Roman"/>
-          <w:sz w:val="24"/>
-          <w:szCs w:val="24"/>
-        </w:rPr>
-        <w:t>(Agregar)</w:t>
-      </w:r>
-    </w:p>
-    <w:p>
-      <w:pPr>
-        <w:pStyle w:val="ListParagraph"/>
-        <w:ind w:left="360"/>
-        <w:jc w:val="both"/>
-        <w:rPr>
-          <w:rFonts w:ascii="Times New Roman" w:hAnsi="Times New Roman" w:cs="Times New Roman"/>
-          <w:sz w:val="24"/>
-          <w:szCs w:val="24"/>
-        </w:rPr>
-      </w:pPr>
+      <w:hyperlink r:id="rId11" w:history="1">
+        <w:r>
+          <w:rPr>
+            <w:rStyle w:val="Hyperlink"/>
+            <w:rFonts w:ascii="Times New Roman" w:hAnsi="Times New Roman" w:cs="Times New Roman"/>
+            <w:color w:val="auto"/>
+            <w:sz w:val="24"/>
+            <w:szCs w:val="24"/>
+          </w:rPr>
+          <w:t>https://carlosjj24.github.io/EACProy/</w:t>
+        </w:r>
+      </w:hyperlink>
     </w:p>
     <w:p>
       <w:pPr>
@@ -4407,8 +4335,16 @@
           <w:sz w:val="24"/>
           <w:szCs w:val="24"/>
         </w:rPr>
+        <w:t xml:space="preserve">Git: Es un software de gestión de versiones que permite tener el control sobre las modificaciones del código fuente realizadas durante el desarrollo de un proyecto. Siempre y cuando se mantenga una </w:t>
+      </w:r>
+      <w:r>
+        <w:rPr>
+          <w:rFonts w:ascii="Times New Roman" w:hAnsi="Times New Roman" w:cs="Times New Roman"/>
+          <w:sz w:val="24"/>
+          <w:szCs w:val="24"/>
+        </w:rPr>
         <w:lastRenderedPageBreak/>
-        <w:t>Git: Es un software de gestión de versiones que permite tener el control sobre las modificaciones del código fuente realizadas durante el desarrollo de un proyecto. Siempre y cuando se mantenga una buena distribución y organización en los archivos que manejemos, esta herramienta permitirá el trabajo simultáneo de los integrantes del proyecto, sin necesidad de preocupación por cambios que otros integrantes puedan realizar sobre los mismos archivos que se utilicen en un instante determinado.</w:t>
+        <w:t>buena distribución y organización en los archivos que manejemos, esta herramienta permitirá el trabajo simultáneo de los integrantes del proyecto, sin necesidad de preocupación por cambios que otros integrantes puedan realizar sobre los mismos archivos que se utilicen en un instante determinado.</w:t>
       </w:r>
     </w:p>
     <w:p>
@@ -4533,7 +4469,7 @@
                     <pic:cNvPicPr/>
                   </pic:nvPicPr>
                   <pic:blipFill>
-                    <a:blip r:embed="rId11">
+                    <a:blip r:embed="rId12">
                       <a:extLst>
                         <a:ext uri="{28A0092B-C50C-407E-A947-70E740481C1C}">
                           <a14:useLocalDpi xmlns:a14="http://schemas.microsoft.com/office/drawing/2010/main" val="0"/>
@@ -4742,7 +4678,7 @@
                     <pic:cNvPicPr/>
                   </pic:nvPicPr>
                   <pic:blipFill>
-                    <a:blip r:embed="rId12">
+                    <a:blip r:embed="rId13">
                       <a:extLst>
                         <a:ext uri="{28A0092B-C50C-407E-A947-70E740481C1C}">
                           <a14:useLocalDpi xmlns:a14="http://schemas.microsoft.com/office/drawing/2010/main" val="0"/>
@@ -4785,26 +4721,26 @@
           <w:sz w:val="24"/>
           <w:szCs w:val="24"/>
         </w:rPr>
+        <w:t>Al interactuar con la barra de navegación, podemos observar que cada tema está compuesto de sub-temas. Si hacemos click sobre los sub-temas, nos redirige a la pantalla de lecciones correspondiente.</w:t>
+      </w:r>
+    </w:p>
+    <w:p>
+      <w:pPr>
+        <w:ind w:firstLine="360"/>
+        <w:jc w:val="both"/>
+        <w:rPr>
+          <w:rFonts w:ascii="Times New Roman" w:hAnsi="Times New Roman" w:cs="Times New Roman"/>
+          <w:sz w:val="24"/>
+          <w:szCs w:val="24"/>
+        </w:rPr>
+      </w:pPr>
+      <w:r>
+        <w:rPr>
+          <w:rFonts w:ascii="Times New Roman" w:hAnsi="Times New Roman" w:cs="Times New Roman"/>
+          <w:sz w:val="24"/>
+          <w:szCs w:val="24"/>
+        </w:rPr>
         <w:lastRenderedPageBreak/>
-        <w:t>Al interactuar con la barra de navegación, podemos observar que cada tema está compuesto de sub-temas. Si hacemos click sobre los sub-temas, nos redirige a la pantalla de lecciones correspondiente.</w:t>
-      </w:r>
-    </w:p>
-    <w:p>
-      <w:pPr>
-        <w:ind w:firstLine="360"/>
-        <w:jc w:val="both"/>
-        <w:rPr>
-          <w:rFonts w:ascii="Times New Roman" w:hAnsi="Times New Roman" w:cs="Times New Roman"/>
-          <w:sz w:val="24"/>
-          <w:szCs w:val="24"/>
-        </w:rPr>
-      </w:pPr>
-      <w:r>
-        <w:rPr>
-          <w:rFonts w:ascii="Times New Roman" w:hAnsi="Times New Roman" w:cs="Times New Roman"/>
-          <w:sz w:val="24"/>
-          <w:szCs w:val="24"/>
-        </w:rPr>
         <w:t>Podemos hacer click sobre las lecciones para empezar el proceso.</w:t>
       </w:r>
     </w:p>
@@ -4874,7 +4810,7 @@
                     <pic:cNvPicPr/>
                   </pic:nvPicPr>
                   <pic:blipFill>
-                    <a:blip r:embed="rId13">
+                    <a:blip r:embed="rId14">
                       <a:extLst>
                         <a:ext uri="{28A0092B-C50C-407E-A947-70E740481C1C}">
                           <a14:useLocalDpi xmlns:a14="http://schemas.microsoft.com/office/drawing/2010/main" val="0"/>
@@ -5148,34 +5084,58 @@
           <w:szCs w:val="24"/>
         </w:rPr>
       </w:pPr>
+    </w:p>
+    <w:p>
+      <w:pPr>
+        <w:ind w:firstLine="360"/>
+        <w:jc w:val="both"/>
+        <w:rPr>
+          <w:rFonts w:ascii="Times New Roman" w:hAnsi="Times New Roman" w:cs="Times New Roman"/>
+          <w:sz w:val="24"/>
+          <w:szCs w:val="24"/>
+        </w:rPr>
+      </w:pPr>
+    </w:p>
+    <w:p>
+      <w:pPr>
+        <w:pStyle w:val="ListParagraph"/>
+        <w:ind w:left="0" w:firstLine="720"/>
+        <w:jc w:val="both"/>
+        <w:rPr>
+          <w:rFonts w:ascii="Times New Roman" w:hAnsi="Times New Roman" w:cs="Times New Roman"/>
+          <w:sz w:val="24"/>
+          <w:szCs w:val="24"/>
+        </w:rPr>
+      </w:pPr>
+    </w:p>
+    <w:p>
+      <w:pPr>
+        <w:pStyle w:val="ListParagraph"/>
+        <w:ind w:left="0" w:firstLine="720"/>
+        <w:jc w:val="both"/>
+        <w:rPr>
+          <w:rFonts w:ascii="Times New Roman" w:hAnsi="Times New Roman" w:cs="Times New Roman"/>
+          <w:sz w:val="24"/>
+          <w:szCs w:val="24"/>
+        </w:rPr>
+      </w:pPr>
+    </w:p>
+    <w:p>
+      <w:pPr>
+        <w:pStyle w:val="ListParagraph"/>
+        <w:ind w:left="0" w:firstLine="720"/>
+        <w:jc w:val="both"/>
+        <w:rPr>
+          <w:rFonts w:ascii="Times New Roman" w:hAnsi="Times New Roman" w:cs="Times New Roman"/>
+          <w:sz w:val="24"/>
+          <w:szCs w:val="24"/>
+        </w:rPr>
+      </w:pPr>
       <w:bookmarkStart w:id="0" w:name="_GoBack"/>
       <w:bookmarkEnd w:id="0"/>
     </w:p>
     <w:p>
       <w:pPr>
-        <w:ind w:firstLine="360"/>
-        <w:jc w:val="both"/>
-        <w:rPr>
-          <w:rFonts w:ascii="Times New Roman" w:hAnsi="Times New Roman" w:cs="Times New Roman"/>
-          <w:sz w:val="24"/>
-          <w:szCs w:val="24"/>
-        </w:rPr>
-      </w:pPr>
-    </w:p>
-    <w:p>
-      <w:pPr>
-        <w:pStyle w:val="ListParagraph"/>
-        <w:ind w:left="0" w:firstLine="720"/>
-        <w:jc w:val="both"/>
-        <w:rPr>
-          <w:rFonts w:ascii="Times New Roman" w:hAnsi="Times New Roman" w:cs="Times New Roman"/>
-          <w:sz w:val="24"/>
-          <w:szCs w:val="24"/>
-        </w:rPr>
-      </w:pPr>
-    </w:p>
-    <w:p>
-      <w:pPr>
         <w:pStyle w:val="ListParagraph"/>
         <w:ind w:left="360"/>
         <w:jc w:val="both"/>
@@ -5282,7 +5242,7 @@
         </w:rPr>
         <w:tab/>
       </w:r>
-      <w:hyperlink r:id="rId14" w:history="1">
+      <w:hyperlink r:id="rId15" w:history="1">
         <w:r>
           <w:rPr>
             <w:rStyle w:val="Hyperlink"/>
@@ -5346,7 +5306,7 @@
         </w:rPr>
         <w:tab/>
       </w:r>
-      <w:hyperlink r:id="rId15" w:history="1">
+      <w:hyperlink r:id="rId16" w:history="1">
         <w:r>
           <w:rPr>
             <w:rStyle w:val="Hyperlink"/>
@@ -5410,7 +5370,7 @@
         </w:rPr>
         <w:tab/>
       </w:r>
-      <w:hyperlink r:id="rId16" w:history="1">
+      <w:hyperlink r:id="rId17" w:history="1">
         <w:r>
           <w:rPr>
             <w:rStyle w:val="Hyperlink"/>
@@ -5474,7 +5434,7 @@
         </w:rPr>
         <w:tab/>
       </w:r>
-      <w:hyperlink r:id="rId17" w:history="1">
+      <w:hyperlink r:id="rId18" w:history="1">
         <w:r>
           <w:rPr>
             <w:rStyle w:val="Hyperlink"/>
@@ -5538,7 +5498,7 @@
         </w:rPr>
         <w:tab/>
       </w:r>
-      <w:hyperlink r:id="rId18" w:history="1">
+      <w:hyperlink r:id="rId19" w:history="1">
         <w:r>
           <w:rPr>
             <w:rStyle w:val="Hyperlink"/>
@@ -5564,7 +5524,7 @@
       </w:pPr>
     </w:p>
     <w:sectPr>
-      <w:footerReference w:type="default" r:id="rId19"/>
+      <w:footerReference w:type="default" r:id="rId20"/>
       <w:pgSz w:w="11906" w:h="16838"/>
       <w:pgMar w:top="720" w:right="720" w:bottom="720" w:left="720" w:header="708" w:footer="708" w:gutter="0"/>
       <w:pgNumType w:start="0"/>
@@ -7835,7 +7795,7 @@
   <a:extraClrSchemeLst/>
   <a:extLst>
     <a:ext uri="{05A4C25C-085E-4340-85A3-A5531E510DB2}">
-      <thm15:themeFamily xmlns:thm15="http://schemas.microsoft.com/office/thememl/2012/main" xmlns="" name="Office Theme" id="{62F939B6-93AF-4DB8-9C6B-D6C7DFDC589F}" vid="{4A3C46E8-61CC-4603-A589-7422A47A8E4A}"/>
+      <thm15:themeFamily xmlns="" xmlns:thm15="http://schemas.microsoft.com/office/thememl/2012/main" name="Office Theme" id="{62F939B6-93AF-4DB8-9C6B-D6C7DFDC589F}" vid="{4A3C46E8-61CC-4603-A589-7422A47A8E4A}"/>
     </a:ext>
   </a:extLst>
 </a:theme>
@@ -7846,7 +7806,7 @@
 </file>
 
 <file path=customXml/itemProps1.xml><?xml version="1.0" encoding="utf-8"?>
-<ds:datastoreItem xmlns:ds="http://schemas.openxmlformats.org/officeDocument/2006/customXml" ds:itemID="{EC2D08D8-187D-4613-B3F0-8DFD142FABE3}">
+<ds:datastoreItem xmlns:ds="http://schemas.openxmlformats.org/officeDocument/2006/customXml" ds:itemID="{C6ECED38-E101-4C88-8253-4CD4C9B30113}">
   <ds:schemaRefs>
     <ds:schemaRef ds:uri="http://schemas.openxmlformats.org/officeDocument/2006/bibliography"/>
   </ds:schemaRefs>

</xml_diff>

<commit_message>
Informe 3-D Final Listo (Fecha y lecciones faltantes de Carlos)
</commit_message>
<xml_diff>
--- a/ProyectoEAC_Actividad3-D_InformeFinal.docx
+++ b/ProyectoEAC_Actividad3-D_InformeFinal.docx
@@ -1777,7 +1777,20 @@
           <w:sz w:val="24"/>
           <w:szCs w:val="24"/>
         </w:rPr>
-        <w:t>26 de Enero de 2019</w:t>
+        <w:t>9 de Febrero</w:t>
+      </w:r>
+      <w:bookmarkStart w:id="0" w:name="_GoBack"/>
+      <w:bookmarkEnd w:id="0"/>
+      <w:r>
+        <w:rPr>
+          <w:rFonts w:ascii="Times New Roman" w:hAnsi="Times New Roman" w:cs="Times New Roman"/>
+          <w:b/>
+          <w:i/>
+          <w:color w:val="000000" w:themeColor="text1"/>
+          <w:sz w:val="24"/>
+          <w:szCs w:val="24"/>
+        </w:rPr>
+        <w:t xml:space="preserve"> de 2019</w:t>
       </w:r>
     </w:p>
     <w:p>
@@ -3013,6 +3026,86 @@
     <w:p>
       <w:pPr>
         <w:pStyle w:val="ListParagraph"/>
+        <w:numPr>
+          <w:ilvl w:val="0"/>
+          <w:numId w:val="11"/>
+        </w:numPr>
+        <w:jc w:val="both"/>
+        <w:rPr>
+          <w:rFonts w:ascii="Times New Roman" w:hAnsi="Times New Roman" w:cs="Times New Roman"/>
+          <w:b/>
+          <w:sz w:val="24"/>
+          <w:szCs w:val="24"/>
+        </w:rPr>
+      </w:pPr>
+      <w:r>
+        <w:rPr>
+          <w:rFonts w:ascii="Times New Roman" w:hAnsi="Times New Roman" w:cs="Times New Roman"/>
+          <w:sz w:val="24"/>
+          <w:szCs w:val="24"/>
+        </w:rPr>
+        <w:t xml:space="preserve">Sección 4.2: CSS </w:t>
+      </w:r>
+      <w:r>
+        <w:rPr>
+          <w:rFonts w:ascii="Times New Roman" w:hAnsi="Times New Roman" w:cs="Times New Roman"/>
+          <w:sz w:val="24"/>
+          <w:szCs w:val="24"/>
+        </w:rPr>
+        <w:sym w:font="Wingdings" w:char="F0E0"/>
+      </w:r>
+      <w:r>
+        <w:rPr>
+          <w:rFonts w:ascii="Times New Roman" w:hAnsi="Times New Roman" w:cs="Times New Roman"/>
+          <w:sz w:val="24"/>
+          <w:szCs w:val="24"/>
+        </w:rPr>
+        <w:t xml:space="preserve"> Todas las lecciones (y actividades adicionales).</w:t>
+      </w:r>
+    </w:p>
+    <w:p>
+      <w:pPr>
+        <w:pStyle w:val="ListParagraph"/>
+        <w:numPr>
+          <w:ilvl w:val="0"/>
+          <w:numId w:val="11"/>
+        </w:numPr>
+        <w:jc w:val="both"/>
+        <w:rPr>
+          <w:rFonts w:ascii="Times New Roman" w:hAnsi="Times New Roman" w:cs="Times New Roman"/>
+          <w:b/>
+          <w:sz w:val="24"/>
+          <w:szCs w:val="24"/>
+        </w:rPr>
+      </w:pPr>
+      <w:r>
+        <w:rPr>
+          <w:rFonts w:ascii="Times New Roman" w:hAnsi="Times New Roman" w:cs="Times New Roman"/>
+          <w:sz w:val="24"/>
+          <w:szCs w:val="24"/>
+        </w:rPr>
+        <w:t xml:space="preserve">Sección 4.3: JavaScript </w:t>
+      </w:r>
+      <w:r>
+        <w:rPr>
+          <w:rFonts w:ascii="Times New Roman" w:hAnsi="Times New Roman" w:cs="Times New Roman"/>
+          <w:sz w:val="24"/>
+          <w:szCs w:val="24"/>
+        </w:rPr>
+        <w:sym w:font="Wingdings" w:char="F0E0"/>
+      </w:r>
+      <w:r>
+        <w:rPr>
+          <w:rFonts w:ascii="Times New Roman" w:hAnsi="Times New Roman" w:cs="Times New Roman"/>
+          <w:sz w:val="24"/>
+          <w:szCs w:val="24"/>
+        </w:rPr>
+        <w:t xml:space="preserve"> Todas las lecciones (y actividades adicionales).</w:t>
+      </w:r>
+    </w:p>
+    <w:p>
+      <w:pPr>
+        <w:pStyle w:val="ListParagraph"/>
         <w:ind w:left="1620"/>
         <w:jc w:val="both"/>
         <w:rPr>
@@ -3338,7 +3431,6 @@
           <w:sz w:val="24"/>
           <w:szCs w:val="24"/>
         </w:rPr>
-        <w:lastRenderedPageBreak/>
         <w:t>Enlace o URL al recurso educativo digital</w:t>
       </w:r>
     </w:p>
@@ -4335,16 +4427,8 @@
           <w:sz w:val="24"/>
           <w:szCs w:val="24"/>
         </w:rPr>
-        <w:t xml:space="preserve">Git: Es un software de gestión de versiones que permite tener el control sobre las modificaciones del código fuente realizadas durante el desarrollo de un proyecto. Siempre y cuando se mantenga una </w:t>
-      </w:r>
-      <w:r>
-        <w:rPr>
-          <w:rFonts w:ascii="Times New Roman" w:hAnsi="Times New Roman" w:cs="Times New Roman"/>
-          <w:sz w:val="24"/>
-          <w:szCs w:val="24"/>
-        </w:rPr>
         <w:lastRenderedPageBreak/>
-        <w:t>buena distribución y organización en los archivos que manejemos, esta herramienta permitirá el trabajo simultáneo de los integrantes del proyecto, sin necesidad de preocupación por cambios que otros integrantes puedan realizar sobre los mismos archivos que se utilicen en un instante determinado.</w:t>
+        <w:t>Git: Es un software de gestión de versiones que permite tener el control sobre las modificaciones del código fuente realizadas durante el desarrollo de un proyecto. Siempre y cuando se mantenga una buena distribución y organización en los archivos que manejemos, esta herramienta permitirá el trabajo simultáneo de los integrantes del proyecto, sin necesidad de preocupación por cambios que otros integrantes puedan realizar sobre los mismos archivos que se utilicen en un instante determinado.</w:t>
       </w:r>
     </w:p>
     <w:p>
@@ -4721,6 +4805,7 @@
           <w:sz w:val="24"/>
           <w:szCs w:val="24"/>
         </w:rPr>
+        <w:lastRenderedPageBreak/>
         <w:t>Al interactuar con la barra de navegación, podemos observar que cada tema está compuesto de sub-temas. Si hacemos click sobre los sub-temas, nos redirige a la pantalla de lecciones correspondiente.</w:t>
       </w:r>
     </w:p>
@@ -4740,7 +4825,6 @@
           <w:sz w:val="24"/>
           <w:szCs w:val="24"/>
         </w:rPr>
-        <w:lastRenderedPageBreak/>
         <w:t>Podemos hacer click sobre las lecciones para empezar el proceso.</w:t>
       </w:r>
     </w:p>
@@ -5122,34 +5206,6 @@
     </w:p>
     <w:p>
       <w:pPr>
-        <w:pStyle w:val="ListParagraph"/>
-        <w:ind w:left="0" w:firstLine="720"/>
-        <w:jc w:val="both"/>
-        <w:rPr>
-          <w:rFonts w:ascii="Times New Roman" w:hAnsi="Times New Roman" w:cs="Times New Roman"/>
-          <w:sz w:val="24"/>
-          <w:szCs w:val="24"/>
-        </w:rPr>
-      </w:pPr>
-      <w:bookmarkStart w:id="0" w:name="_GoBack"/>
-      <w:bookmarkEnd w:id="0"/>
-    </w:p>
-    <w:p>
-      <w:pPr>
-        <w:pStyle w:val="ListParagraph"/>
-        <w:ind w:left="360"/>
-        <w:jc w:val="both"/>
-        <w:rPr>
-          <w:rFonts w:ascii="Times New Roman" w:hAnsi="Times New Roman" w:cs="Times New Roman"/>
-          <w:b/>
-          <w:sz w:val="24"/>
-          <w:szCs w:val="24"/>
-        </w:rPr>
-      </w:pPr>
-    </w:p>
-    <w:p>
-      <w:pPr>
-        <w:jc w:val="center"/>
         <w:rPr>
           <w:rFonts w:ascii="Times New Roman" w:hAnsi="Times New Roman" w:cs="Times New Roman"/>
           <w:b/>
@@ -5595,7 +5651,7 @@
           <w:rPr>
             <w:noProof/>
           </w:rPr>
-          <w:t>5</w:t>
+          <w:t>1</w:t>
         </w:r>
         <w:r>
           <w:rPr>
@@ -7795,7 +7851,7 @@
   <a:extraClrSchemeLst/>
   <a:extLst>
     <a:ext uri="{05A4C25C-085E-4340-85A3-A5531E510DB2}">
-      <thm15:themeFamily xmlns="" xmlns:thm15="http://schemas.microsoft.com/office/thememl/2012/main" name="Office Theme" id="{62F939B6-93AF-4DB8-9C6B-D6C7DFDC589F}" vid="{4A3C46E8-61CC-4603-A589-7422A47A8E4A}"/>
+      <thm15:themeFamily xmlns:thm15="http://schemas.microsoft.com/office/thememl/2012/main" xmlns="" name="Office Theme" id="{62F939B6-93AF-4DB8-9C6B-D6C7DFDC589F}" vid="{4A3C46E8-61CC-4603-A589-7422A47A8E4A}"/>
     </a:ext>
   </a:extLst>
 </a:theme>
@@ -7806,7 +7862,7 @@
 </file>
 
 <file path=customXml/itemProps1.xml><?xml version="1.0" encoding="utf-8"?>
-<ds:datastoreItem xmlns:ds="http://schemas.openxmlformats.org/officeDocument/2006/customXml" ds:itemID="{C6ECED38-E101-4C88-8253-4CD4C9B30113}">
+<ds:datastoreItem xmlns:ds="http://schemas.openxmlformats.org/officeDocument/2006/customXml" ds:itemID="{C1CD5329-5B48-48BB-85B0-8CCBA265A2F8}">
   <ds:schemaRefs>
     <ds:schemaRef ds:uri="http://schemas.openxmlformats.org/officeDocument/2006/bibliography"/>
   </ds:schemaRefs>

</xml_diff>